<commit_message>
Se anadieron los docuemtos de los planes de los sprints
</commit_message>
<xml_diff>
--- a/01.Administración de proyecto/Inicio/04.Product Backlog/SGySHT_ProductBacklog_v1.docx
+++ b/01.Administración de proyecto/Inicio/04.Product Backlog/SGySHT_ProductBacklog_v1.docx
@@ -1,6 +1,6 @@
 
 <file path=word/document.xml><?xml version="1.0" encoding="utf-8"?>
-<w:document xmlns:wpc="http://schemas.microsoft.com/office/word/2010/wordprocessingCanvas" xmlns:cx="http://schemas.microsoft.com/office/drawing/2014/chartex" xmlns:mc="http://schemas.openxmlformats.org/markup-compatibility/2006" xmlns:o="urn:schemas-microsoft-com:office:office" xmlns:r="http://schemas.openxmlformats.org/officeDocument/2006/relationships" xmlns:m="http://schemas.openxmlformats.org/officeDocument/2006/math" xmlns:v="urn:schemas-microsoft-com:vml" xmlns:wp14="http://schemas.microsoft.com/office/word/2010/wordprocessingDrawing" xmlns:wp="http://schemas.openxmlformats.org/drawingml/2006/wordprocessingDrawing" xmlns:w10="urn:schemas-microsoft-com:office:word" xmlns:w="http://schemas.openxmlformats.org/wordprocessingml/2006/main" xmlns:w14="http://schemas.microsoft.com/office/word/2010/wordml" xmlns:w15="http://schemas.microsoft.com/office/word/2012/wordml" xmlns:w16se="http://schemas.microsoft.com/office/word/2015/wordml/symex" xmlns:wpg="http://schemas.microsoft.com/office/word/2010/wordprocessingGroup" xmlns:wpi="http://schemas.microsoft.com/office/word/2010/wordprocessingInk" xmlns:wne="http://schemas.microsoft.com/office/word/2006/wordml" xmlns:wps="http://schemas.microsoft.com/office/word/2010/wordprocessingShape" mc:Ignorable="w14 w15 w16se wp14">
+<w:document xmlns:wpc="http://schemas.microsoft.com/office/word/2010/wordprocessingCanvas" xmlns:mc="http://schemas.openxmlformats.org/markup-compatibility/2006" xmlns:o="urn:schemas-microsoft-com:office:office" xmlns:r="http://schemas.openxmlformats.org/officeDocument/2006/relationships" xmlns:m="http://schemas.openxmlformats.org/officeDocument/2006/math" xmlns:v="urn:schemas-microsoft-com:vml" xmlns:wp14="http://schemas.microsoft.com/office/word/2010/wordprocessingDrawing" xmlns:wp="http://schemas.openxmlformats.org/drawingml/2006/wordprocessingDrawing" xmlns:w10="urn:schemas-microsoft-com:office:word" xmlns:w="http://schemas.openxmlformats.org/wordprocessingml/2006/main" xmlns:w14="http://schemas.microsoft.com/office/word/2010/wordml" xmlns:w15="http://schemas.microsoft.com/office/word/2012/wordml" xmlns:wpg="http://schemas.microsoft.com/office/word/2010/wordprocessingGroup" xmlns:wpi="http://schemas.microsoft.com/office/word/2010/wordprocessingInk" xmlns:wne="http://schemas.microsoft.com/office/word/2006/wordml" xmlns:wps="http://schemas.microsoft.com/office/word/2010/wordprocessingShape" mc:Ignorable="w14 w15 wp14">
   <w:body>
     <w:p>
       <w:pPr>
@@ -20,7 +20,6 @@
         <w:rPr>
           <w:rFonts w:ascii="Arial" w:hAnsi="Arial" w:cs="Arial"/>
           <w:noProof/>
-          <w:lang w:val="es-MX" w:eastAsia="es-MX"/>
         </w:rPr>
         <w:drawing>
           <wp:anchor distT="0" distB="0" distL="114300" distR="114300" simplePos="0" relativeHeight="251659264" behindDoc="0" locked="0" layoutInCell="1" allowOverlap="1" wp14:anchorId="00E718E0" wp14:editId="3CB203F8">
@@ -96,44 +95,19 @@
     <w:p/>
     <w:p>
       <w:pPr>
-        <w:pStyle w:val="Ttulo"/>
+        <w:pStyle w:val="Puesto"/>
         <w:jc w:val="center"/>
         <w:rPr>
           <w:rFonts w:ascii="Arial" w:hAnsi="Arial" w:cs="Arial"/>
           <w:lang w:eastAsia="es-MX"/>
         </w:rPr>
       </w:pPr>
-      <w:proofErr w:type="spellStart"/>
       <w:r>
         <w:rPr>
           <w:rFonts w:ascii="Arial" w:hAnsi="Arial" w:cs="Arial"/>
           <w:lang w:eastAsia="es-MX"/>
         </w:rPr>
-        <w:t>Product</w:t>
-      </w:r>
-      <w:proofErr w:type="spellEnd"/>
-      <w:r>
-        <w:rPr>
-          <w:rFonts w:ascii="Arial" w:hAnsi="Arial" w:cs="Arial"/>
-          <w:lang w:eastAsia="es-MX"/>
-        </w:rPr>
-        <w:t xml:space="preserve"> </w:t>
-      </w:r>
-      <w:proofErr w:type="spellStart"/>
-      <w:r>
-        <w:rPr>
-          <w:rFonts w:ascii="Arial" w:hAnsi="Arial" w:cs="Arial"/>
-          <w:lang w:eastAsia="es-MX"/>
-        </w:rPr>
-        <w:t>Backlog</w:t>
-      </w:r>
-      <w:proofErr w:type="spellEnd"/>
-      <w:r>
-        <w:rPr>
-          <w:rFonts w:ascii="Arial" w:hAnsi="Arial" w:cs="Arial"/>
-          <w:lang w:eastAsia="es-MX"/>
-        </w:rPr>
-        <w:t xml:space="preserve"> </w:t>
+        <w:t xml:space="preserve">Product Backlog </w:t>
       </w:r>
     </w:p>
     <w:p>
@@ -338,37 +312,12 @@
                 <w:lang w:val="es-MX" w:eastAsia="es-MX"/>
               </w:rPr>
             </w:pPr>
-            <w:proofErr w:type="spellStart"/>
             <w:r>
               <w:rPr>
                 <w:rFonts w:ascii="Arial" w:hAnsi="Arial" w:cs="Arial"/>
                 <w:lang w:val="es-MX" w:eastAsia="es-MX"/>
               </w:rPr>
-              <w:t>Product</w:t>
-            </w:r>
-            <w:proofErr w:type="spellEnd"/>
-            <w:r>
-              <w:rPr>
-                <w:rFonts w:ascii="Arial" w:hAnsi="Arial" w:cs="Arial"/>
-                <w:lang w:val="es-MX" w:eastAsia="es-MX"/>
-              </w:rPr>
-              <w:t xml:space="preserve"> </w:t>
-            </w:r>
-            <w:proofErr w:type="spellStart"/>
-            <w:r>
-              <w:rPr>
-                <w:rFonts w:ascii="Arial" w:hAnsi="Arial" w:cs="Arial"/>
-                <w:lang w:val="es-MX" w:eastAsia="es-MX"/>
-              </w:rPr>
-              <w:t>Backlog</w:t>
-            </w:r>
-            <w:proofErr w:type="spellEnd"/>
-            <w:r>
-              <w:rPr>
-                <w:rFonts w:ascii="Arial" w:hAnsi="Arial" w:cs="Arial"/>
-                <w:lang w:val="es-MX" w:eastAsia="es-MX"/>
-              </w:rPr>
-              <w:t xml:space="preserve"> de las historias</w:t>
+              <w:t>Product Backlog de las historias</w:t>
             </w:r>
             <w:r>
               <w:rPr>
@@ -1463,444 +1412,13 @@
               <w:rPr>
                 <w:lang w:val="es-MX"/>
               </w:rPr>
-              <w:t xml:space="preserve">Como tutor quiero validar, consultar y modificar la información proporcionada por los </w:t>
-            </w:r>
-            <w:proofErr w:type="gramStart"/>
-            <w:r>
-              <w:rPr>
-                <w:lang w:val="es-MX"/>
-              </w:rPr>
-              <w:t>alumnos  y</w:t>
-            </w:r>
-            <w:proofErr w:type="gramEnd"/>
-            <w:r>
-              <w:rPr>
-                <w:lang w:val="es-MX"/>
-              </w:rPr>
-              <w:t xml:space="preserve"> generar PDF. </w:t>
-            </w:r>
-          </w:p>
-        </w:tc>
-      </w:tr>
-      <w:tr>
-        <w:tc>
-          <w:tcPr>
-            <w:tcW w:w="682" w:type="pct"/>
-          </w:tcPr>
-          <w:p>
-            <w:pPr>
-              <w:rPr>
-                <w:b/>
-                <w:lang w:val="es-MX"/>
-              </w:rPr>
-            </w:pPr>
-            <w:r>
-              <w:rPr>
-                <w:b/>
-                <w:lang w:val="es-MX"/>
-              </w:rPr>
-              <w:t>Esfuerzo</w:t>
-            </w:r>
-            <w:r>
-              <w:rPr>
-                <w:b/>
-                <w:lang w:val="es-MX"/>
-              </w:rPr>
-              <w:t>:</w:t>
-            </w:r>
-          </w:p>
-        </w:tc>
-        <w:tc>
-          <w:tcPr>
-            <w:tcW w:w="360" w:type="pct"/>
-          </w:tcPr>
-          <w:p>
-            <w:pPr>
-              <w:rPr>
-                <w:lang w:val="es-MX"/>
-              </w:rPr>
-            </w:pPr>
-            <w:r>
-              <w:rPr>
-                <w:lang w:val="es-MX"/>
-              </w:rPr>
-              <w:t>1</w:t>
-            </w:r>
-          </w:p>
-        </w:tc>
-        <w:tc>
-          <w:tcPr>
-            <w:tcW w:w="360" w:type="pct"/>
-          </w:tcPr>
-          <w:p>
-            <w:pPr>
-              <w:rPr>
-                <w:lang w:val="es-MX"/>
-              </w:rPr>
-            </w:pPr>
-            <w:r>
-              <w:rPr>
-                <w:lang w:val="es-MX"/>
-              </w:rPr>
-              <w:t>2</w:t>
-            </w:r>
-          </w:p>
-        </w:tc>
-        <w:tc>
-          <w:tcPr>
-            <w:tcW w:w="360" w:type="pct"/>
-            <w:shd w:val="clear" w:color="auto" w:fill="FF0000"/>
-          </w:tcPr>
-          <w:p>
-            <w:pPr>
-              <w:rPr>
-                <w:lang w:val="es-MX"/>
-              </w:rPr>
-            </w:pPr>
-            <w:r>
-              <w:rPr>
-                <w:lang w:val="es-MX"/>
-              </w:rPr>
-              <w:t>3x</w:t>
-            </w:r>
-          </w:p>
-        </w:tc>
-        <w:tc>
-          <w:tcPr>
-            <w:tcW w:w="360" w:type="pct"/>
-          </w:tcPr>
-          <w:p>
-            <w:pPr>
-              <w:rPr>
-                <w:lang w:val="es-MX"/>
-              </w:rPr>
-            </w:pPr>
-            <w:r>
-              <w:rPr>
-                <w:lang w:val="es-MX"/>
-              </w:rPr>
-              <w:t>5</w:t>
-            </w:r>
-          </w:p>
-        </w:tc>
-        <w:tc>
-          <w:tcPr>
-            <w:tcW w:w="360" w:type="pct"/>
-          </w:tcPr>
-          <w:p>
-            <w:pPr>
-              <w:rPr>
-                <w:lang w:val="es-MX"/>
-              </w:rPr>
-            </w:pPr>
-            <w:r>
-              <w:rPr>
-                <w:lang w:val="es-MX"/>
-              </w:rPr>
-              <w:t>8</w:t>
-            </w:r>
-          </w:p>
-        </w:tc>
-        <w:tc>
-          <w:tcPr>
-            <w:tcW w:w="360" w:type="pct"/>
-          </w:tcPr>
-          <w:p>
-            <w:pPr>
-              <w:rPr>
-                <w:lang w:val="es-MX"/>
-              </w:rPr>
-            </w:pPr>
-            <w:r>
-              <w:rPr>
-                <w:lang w:val="es-MX"/>
-              </w:rPr>
-              <w:t>13</w:t>
-            </w:r>
-          </w:p>
-        </w:tc>
-        <w:tc>
-          <w:tcPr>
-            <w:tcW w:w="360" w:type="pct"/>
-          </w:tcPr>
-          <w:p>
-            <w:pPr>
-              <w:rPr>
-                <w:lang w:val="es-MX"/>
-              </w:rPr>
-            </w:pPr>
-            <w:r>
-              <w:rPr>
-                <w:lang w:val="es-MX"/>
-              </w:rPr>
-              <w:t>21</w:t>
-            </w:r>
-          </w:p>
-        </w:tc>
-        <w:tc>
-          <w:tcPr>
-            <w:tcW w:w="360" w:type="pct"/>
-          </w:tcPr>
-          <w:p>
-            <w:pPr>
-              <w:rPr>
-                <w:lang w:val="es-MX"/>
-              </w:rPr>
-            </w:pPr>
-            <w:r>
-              <w:rPr>
-                <w:lang w:val="es-MX"/>
-              </w:rPr>
-              <w:t>34</w:t>
-            </w:r>
-          </w:p>
-        </w:tc>
-        <w:tc>
-          <w:tcPr>
-            <w:tcW w:w="360" w:type="pct"/>
-          </w:tcPr>
-          <w:p>
-            <w:pPr>
-              <w:rPr>
-                <w:lang w:val="es-MX"/>
-              </w:rPr>
-            </w:pPr>
-            <w:r>
-              <w:rPr>
-                <w:lang w:val="es-MX"/>
-              </w:rPr>
-              <w:t>55</w:t>
-            </w:r>
-          </w:p>
-        </w:tc>
-        <w:tc>
-          <w:tcPr>
-            <w:tcW w:w="360" w:type="pct"/>
-          </w:tcPr>
-          <w:p>
-            <w:pPr>
-              <w:rPr>
-                <w:lang w:val="es-MX"/>
-              </w:rPr>
-            </w:pPr>
-            <w:r>
-              <w:rPr>
-                <w:lang w:val="es-MX"/>
-              </w:rPr>
-              <w:t>89</w:t>
-            </w:r>
-          </w:p>
-        </w:tc>
-        <w:tc>
-          <w:tcPr>
-            <w:tcW w:w="360" w:type="pct"/>
-          </w:tcPr>
-          <w:p>
-            <w:pPr>
-              <w:rPr>
-                <w:lang w:val="es-MX"/>
-              </w:rPr>
-            </w:pPr>
-            <w:r>
-              <w:rPr>
-                <w:lang w:val="es-MX"/>
-              </w:rPr>
-              <w:t>144</w:t>
-            </w:r>
-          </w:p>
-        </w:tc>
-        <w:tc>
-          <w:tcPr>
-            <w:tcW w:w="360" w:type="pct"/>
-          </w:tcPr>
-          <w:p>
-            <w:pPr>
-              <w:rPr>
-                <w:lang w:val="es-MX"/>
-              </w:rPr>
-            </w:pPr>
-          </w:p>
-        </w:tc>
-      </w:tr>
-      <w:tr>
-        <w:tc>
-          <w:tcPr>
-            <w:tcW w:w="682" w:type="pct"/>
-          </w:tcPr>
-          <w:p>
-            <w:pPr>
-              <w:rPr>
-                <w:b/>
-                <w:lang w:val="es-MX"/>
-              </w:rPr>
-            </w:pPr>
-            <w:r>
-              <w:rPr>
-                <w:b/>
-                <w:lang w:val="es-MX"/>
-              </w:rPr>
-              <w:t>Prioridad</w:t>
-            </w:r>
-            <w:r>
-              <w:rPr>
-                <w:b/>
-                <w:lang w:val="es-MX"/>
-              </w:rPr>
-              <w:t>:</w:t>
-            </w:r>
-          </w:p>
-        </w:tc>
-        <w:tc>
-          <w:tcPr>
-            <w:tcW w:w="4318" w:type="pct"/>
-            <w:gridSpan w:val="12"/>
-          </w:tcPr>
-          <w:p>
-            <w:pPr>
-              <w:rPr>
-                <w:lang w:val="es-MX"/>
-              </w:rPr>
-            </w:pPr>
-            <w:r>
-              <w:rPr>
-                <w:lang w:val="es-MX"/>
-              </w:rPr>
-              <w:t>( x )Alta   (   )Media   (  )Baja</w:t>
-            </w:r>
-          </w:p>
-        </w:tc>
-      </w:tr>
-    </w:tbl>
-    <w:p>
-      <w:pPr>
-        <w:rPr>
-          <w:lang w:val="es-MX"/>
-        </w:rPr>
-      </w:pPr>
-      <w:bookmarkStart w:id="1" w:name="_GoBack"/>
-      <w:bookmarkEnd w:id="1"/>
-    </w:p>
-    <w:tbl>
-      <w:tblPr>
-        <w:tblStyle w:val="Tablaconcuadrcula"/>
-        <w:tblW w:w="5000" w:type="pct"/>
-        <w:tblLook w:val="04A0" w:firstRow="1" w:lastRow="0" w:firstColumn="1" w:lastColumn="0" w:noHBand="0" w:noVBand="1"/>
-      </w:tblPr>
-      <w:tblGrid>
-        <w:gridCol w:w="1767"/>
-        <w:gridCol w:w="933"/>
-        <w:gridCol w:w="933"/>
-        <w:gridCol w:w="933"/>
-        <w:gridCol w:w="933"/>
-        <w:gridCol w:w="932"/>
-        <w:gridCol w:w="932"/>
-        <w:gridCol w:w="932"/>
-        <w:gridCol w:w="932"/>
-        <w:gridCol w:w="932"/>
-        <w:gridCol w:w="932"/>
-        <w:gridCol w:w="932"/>
-        <w:gridCol w:w="927"/>
-      </w:tblGrid>
-      <w:tr>
-        <w:tc>
-          <w:tcPr>
-            <w:tcW w:w="682" w:type="pct"/>
-          </w:tcPr>
-          <w:p>
-            <w:pPr>
-              <w:rPr>
-                <w:b/>
-                <w:lang w:val="es-MX"/>
-              </w:rPr>
-            </w:pPr>
-            <w:r>
-              <w:rPr>
-                <w:b/>
-                <w:lang w:val="es-MX"/>
-              </w:rPr>
-              <w:t>ID</w:t>
-            </w:r>
-            <w:r>
-              <w:rPr>
-                <w:b/>
-                <w:lang w:val="es-MX"/>
-              </w:rPr>
-              <w:t>:</w:t>
-            </w:r>
-          </w:p>
-        </w:tc>
-        <w:tc>
-          <w:tcPr>
-            <w:tcW w:w="4318" w:type="pct"/>
-            <w:gridSpan w:val="12"/>
-          </w:tcPr>
-          <w:p>
-            <w:pPr>
-              <w:pStyle w:val="Prrafodelista"/>
-              <w:numPr>
-                <w:ilvl w:val="0"/>
-                <w:numId w:val="2"/>
-              </w:numPr>
-              <w:rPr>
-                <w:lang w:val="es-MX"/>
-              </w:rPr>
-            </w:pPr>
-            <w:r>
-              <w:rPr>
-                <w:lang w:val="es-MX"/>
-              </w:rPr>
-              <w:t>Test de Aprendizaje-Tutor</w:t>
-            </w:r>
-          </w:p>
-        </w:tc>
-      </w:tr>
-      <w:tr>
-        <w:trPr>
-          <w:trHeight w:val="1876"/>
-        </w:trPr>
-        <w:tc>
-          <w:tcPr>
-            <w:tcW w:w="682" w:type="pct"/>
-          </w:tcPr>
-          <w:p>
-            <w:pPr>
-              <w:rPr>
-                <w:b/>
-                <w:lang w:val="es-MX"/>
-              </w:rPr>
-            </w:pPr>
-            <w:r>
-              <w:rPr>
-                <w:b/>
-                <w:lang w:val="es-MX"/>
-              </w:rPr>
-              <w:t>Descripción</w:t>
-            </w:r>
-            <w:r>
-              <w:rPr>
-                <w:b/>
-                <w:lang w:val="es-MX"/>
-              </w:rPr>
-              <w:t>:</w:t>
-            </w:r>
-          </w:p>
-        </w:tc>
-        <w:tc>
-          <w:tcPr>
-            <w:tcW w:w="4318" w:type="pct"/>
-            <w:gridSpan w:val="12"/>
-          </w:tcPr>
-          <w:p>
-            <w:pPr>
-              <w:rPr>
-                <w:lang w:val="es-MX"/>
-              </w:rPr>
-            </w:pPr>
-            <w:r>
-              <w:rPr>
-                <w:lang w:val="es-MX"/>
-              </w:rPr>
-              <w:t>Como tutor quiero ver los resultados de forma individual y grupal de los alumnos y generar PDF.</w:t>
+              <w:t>Como tutor quiero consultar</w:t>
+            </w:r>
+            <w:r>
+              <w:rPr>
+                <w:lang w:val="es-MX"/>
+              </w:rPr>
+              <w:t xml:space="preserve"> la información proporcionada por los alumnos  y generar PDF. </w:t>
             </w:r>
           </w:p>
         </w:tc>
@@ -2270,7 +1788,7 @@
               <w:rPr>
                 <w:lang w:val="es-MX"/>
               </w:rPr>
-              <w:t>Tutoría Individual- Tutor</w:t>
+              <w:t>Test de Aprendizaje-Tutor</w:t>
             </w:r>
           </w:p>
         </w:tc>
@@ -2321,7 +1839,452 @@
               <w:rPr>
                 <w:lang w:val="es-MX"/>
               </w:rPr>
-              <w:t>Como tutor quiero agregar, consultar y modificar los datos generados en una tutoría individual  y generar PDF</w:t>
+              <w:t>Como tutor quiero ver los resultados de forma individual de los alumnos y generar PDF.</w:t>
+            </w:r>
+          </w:p>
+        </w:tc>
+      </w:tr>
+      <w:tr>
+        <w:tc>
+          <w:tcPr>
+            <w:tcW w:w="682" w:type="pct"/>
+          </w:tcPr>
+          <w:p>
+            <w:pPr>
+              <w:rPr>
+                <w:b/>
+                <w:lang w:val="es-MX"/>
+              </w:rPr>
+            </w:pPr>
+            <w:r>
+              <w:rPr>
+                <w:b/>
+                <w:lang w:val="es-MX"/>
+              </w:rPr>
+              <w:t>Esfuerzo</w:t>
+            </w:r>
+            <w:r>
+              <w:rPr>
+                <w:b/>
+                <w:lang w:val="es-MX"/>
+              </w:rPr>
+              <w:t>:</w:t>
+            </w:r>
+          </w:p>
+        </w:tc>
+        <w:tc>
+          <w:tcPr>
+            <w:tcW w:w="360" w:type="pct"/>
+          </w:tcPr>
+          <w:p>
+            <w:pPr>
+              <w:rPr>
+                <w:lang w:val="es-MX"/>
+              </w:rPr>
+            </w:pPr>
+            <w:r>
+              <w:rPr>
+                <w:lang w:val="es-MX"/>
+              </w:rPr>
+              <w:t>1</w:t>
+            </w:r>
+          </w:p>
+        </w:tc>
+        <w:tc>
+          <w:tcPr>
+            <w:tcW w:w="360" w:type="pct"/>
+          </w:tcPr>
+          <w:p>
+            <w:pPr>
+              <w:rPr>
+                <w:lang w:val="es-MX"/>
+              </w:rPr>
+            </w:pPr>
+            <w:r>
+              <w:rPr>
+                <w:lang w:val="es-MX"/>
+              </w:rPr>
+              <w:t>2</w:t>
+            </w:r>
+          </w:p>
+        </w:tc>
+        <w:tc>
+          <w:tcPr>
+            <w:tcW w:w="360" w:type="pct"/>
+            <w:shd w:val="clear" w:color="auto" w:fill="FF0000"/>
+          </w:tcPr>
+          <w:p>
+            <w:pPr>
+              <w:rPr>
+                <w:lang w:val="es-MX"/>
+              </w:rPr>
+            </w:pPr>
+            <w:r>
+              <w:rPr>
+                <w:lang w:val="es-MX"/>
+              </w:rPr>
+              <w:t>3x</w:t>
+            </w:r>
+          </w:p>
+        </w:tc>
+        <w:tc>
+          <w:tcPr>
+            <w:tcW w:w="360" w:type="pct"/>
+          </w:tcPr>
+          <w:p>
+            <w:pPr>
+              <w:rPr>
+                <w:lang w:val="es-MX"/>
+              </w:rPr>
+            </w:pPr>
+            <w:r>
+              <w:rPr>
+                <w:lang w:val="es-MX"/>
+              </w:rPr>
+              <w:t>5</w:t>
+            </w:r>
+          </w:p>
+        </w:tc>
+        <w:tc>
+          <w:tcPr>
+            <w:tcW w:w="360" w:type="pct"/>
+          </w:tcPr>
+          <w:p>
+            <w:pPr>
+              <w:rPr>
+                <w:lang w:val="es-MX"/>
+              </w:rPr>
+            </w:pPr>
+            <w:r>
+              <w:rPr>
+                <w:lang w:val="es-MX"/>
+              </w:rPr>
+              <w:t>8</w:t>
+            </w:r>
+          </w:p>
+        </w:tc>
+        <w:tc>
+          <w:tcPr>
+            <w:tcW w:w="360" w:type="pct"/>
+          </w:tcPr>
+          <w:p>
+            <w:pPr>
+              <w:rPr>
+                <w:lang w:val="es-MX"/>
+              </w:rPr>
+            </w:pPr>
+            <w:r>
+              <w:rPr>
+                <w:lang w:val="es-MX"/>
+              </w:rPr>
+              <w:t>13</w:t>
+            </w:r>
+          </w:p>
+        </w:tc>
+        <w:tc>
+          <w:tcPr>
+            <w:tcW w:w="360" w:type="pct"/>
+          </w:tcPr>
+          <w:p>
+            <w:pPr>
+              <w:rPr>
+                <w:lang w:val="es-MX"/>
+              </w:rPr>
+            </w:pPr>
+            <w:r>
+              <w:rPr>
+                <w:lang w:val="es-MX"/>
+              </w:rPr>
+              <w:t>21</w:t>
+            </w:r>
+          </w:p>
+        </w:tc>
+        <w:tc>
+          <w:tcPr>
+            <w:tcW w:w="360" w:type="pct"/>
+          </w:tcPr>
+          <w:p>
+            <w:pPr>
+              <w:rPr>
+                <w:lang w:val="es-MX"/>
+              </w:rPr>
+            </w:pPr>
+            <w:r>
+              <w:rPr>
+                <w:lang w:val="es-MX"/>
+              </w:rPr>
+              <w:t>34</w:t>
+            </w:r>
+          </w:p>
+        </w:tc>
+        <w:tc>
+          <w:tcPr>
+            <w:tcW w:w="360" w:type="pct"/>
+          </w:tcPr>
+          <w:p>
+            <w:pPr>
+              <w:rPr>
+                <w:lang w:val="es-MX"/>
+              </w:rPr>
+            </w:pPr>
+            <w:r>
+              <w:rPr>
+                <w:lang w:val="es-MX"/>
+              </w:rPr>
+              <w:t>55</w:t>
+            </w:r>
+          </w:p>
+        </w:tc>
+        <w:tc>
+          <w:tcPr>
+            <w:tcW w:w="360" w:type="pct"/>
+          </w:tcPr>
+          <w:p>
+            <w:pPr>
+              <w:rPr>
+                <w:lang w:val="es-MX"/>
+              </w:rPr>
+            </w:pPr>
+            <w:r>
+              <w:rPr>
+                <w:lang w:val="es-MX"/>
+              </w:rPr>
+              <w:t>89</w:t>
+            </w:r>
+          </w:p>
+        </w:tc>
+        <w:tc>
+          <w:tcPr>
+            <w:tcW w:w="360" w:type="pct"/>
+          </w:tcPr>
+          <w:p>
+            <w:pPr>
+              <w:rPr>
+                <w:lang w:val="es-MX"/>
+              </w:rPr>
+            </w:pPr>
+            <w:r>
+              <w:rPr>
+                <w:lang w:val="es-MX"/>
+              </w:rPr>
+              <w:t>144</w:t>
+            </w:r>
+          </w:p>
+        </w:tc>
+        <w:tc>
+          <w:tcPr>
+            <w:tcW w:w="360" w:type="pct"/>
+          </w:tcPr>
+          <w:p>
+            <w:pPr>
+              <w:rPr>
+                <w:lang w:val="es-MX"/>
+              </w:rPr>
+            </w:pPr>
+          </w:p>
+        </w:tc>
+      </w:tr>
+      <w:tr>
+        <w:tc>
+          <w:tcPr>
+            <w:tcW w:w="682" w:type="pct"/>
+          </w:tcPr>
+          <w:p>
+            <w:pPr>
+              <w:rPr>
+                <w:b/>
+                <w:lang w:val="es-MX"/>
+              </w:rPr>
+            </w:pPr>
+            <w:r>
+              <w:rPr>
+                <w:b/>
+                <w:lang w:val="es-MX"/>
+              </w:rPr>
+              <w:t>Prioridad</w:t>
+            </w:r>
+            <w:r>
+              <w:rPr>
+                <w:b/>
+                <w:lang w:val="es-MX"/>
+              </w:rPr>
+              <w:t>:</w:t>
+            </w:r>
+          </w:p>
+        </w:tc>
+        <w:tc>
+          <w:tcPr>
+            <w:tcW w:w="4318" w:type="pct"/>
+            <w:gridSpan w:val="12"/>
+          </w:tcPr>
+          <w:p>
+            <w:pPr>
+              <w:rPr>
+                <w:lang w:val="es-MX"/>
+              </w:rPr>
+            </w:pPr>
+            <w:r>
+              <w:rPr>
+                <w:lang w:val="es-MX"/>
+              </w:rPr>
+              <w:t>( x )Alta   (   )Media   (  )Baja</w:t>
+            </w:r>
+          </w:p>
+        </w:tc>
+      </w:tr>
+    </w:tbl>
+    <w:p>
+      <w:pPr>
+        <w:rPr>
+          <w:lang w:val="es-MX"/>
+        </w:rPr>
+      </w:pPr>
+    </w:p>
+    <w:tbl>
+      <w:tblPr>
+        <w:tblStyle w:val="Tablaconcuadrcula"/>
+        <w:tblW w:w="5000" w:type="pct"/>
+        <w:tblLook w:val="04A0" w:firstRow="1" w:lastRow="0" w:firstColumn="1" w:lastColumn="0" w:noHBand="0" w:noVBand="1"/>
+      </w:tblPr>
+      <w:tblGrid>
+        <w:gridCol w:w="1767"/>
+        <w:gridCol w:w="933"/>
+        <w:gridCol w:w="933"/>
+        <w:gridCol w:w="933"/>
+        <w:gridCol w:w="933"/>
+        <w:gridCol w:w="932"/>
+        <w:gridCol w:w="932"/>
+        <w:gridCol w:w="932"/>
+        <w:gridCol w:w="932"/>
+        <w:gridCol w:w="932"/>
+        <w:gridCol w:w="932"/>
+        <w:gridCol w:w="932"/>
+        <w:gridCol w:w="927"/>
+      </w:tblGrid>
+      <w:tr>
+        <w:tc>
+          <w:tcPr>
+            <w:tcW w:w="682" w:type="pct"/>
+          </w:tcPr>
+          <w:p>
+            <w:pPr>
+              <w:rPr>
+                <w:b/>
+                <w:lang w:val="es-MX"/>
+              </w:rPr>
+            </w:pPr>
+            <w:r>
+              <w:rPr>
+                <w:b/>
+                <w:lang w:val="es-MX"/>
+              </w:rPr>
+              <w:t>ID</w:t>
+            </w:r>
+            <w:r>
+              <w:rPr>
+                <w:b/>
+                <w:lang w:val="es-MX"/>
+              </w:rPr>
+              <w:t>:</w:t>
+            </w:r>
+          </w:p>
+        </w:tc>
+        <w:tc>
+          <w:tcPr>
+            <w:tcW w:w="4318" w:type="pct"/>
+            <w:gridSpan w:val="12"/>
+          </w:tcPr>
+          <w:p>
+            <w:pPr>
+              <w:pStyle w:val="Prrafodelista"/>
+              <w:numPr>
+                <w:ilvl w:val="0"/>
+                <w:numId w:val="2"/>
+              </w:numPr>
+              <w:rPr>
+                <w:lang w:val="es-MX"/>
+              </w:rPr>
+            </w:pPr>
+            <w:r>
+              <w:rPr>
+                <w:lang w:val="es-MX"/>
+              </w:rPr>
+              <w:t>Tutoría Individual- Tutor</w:t>
+            </w:r>
+          </w:p>
+        </w:tc>
+      </w:tr>
+      <w:tr>
+        <w:trPr>
+          <w:trHeight w:val="1876"/>
+        </w:trPr>
+        <w:tc>
+          <w:tcPr>
+            <w:tcW w:w="682" w:type="pct"/>
+          </w:tcPr>
+          <w:p>
+            <w:pPr>
+              <w:rPr>
+                <w:b/>
+                <w:lang w:val="es-MX"/>
+              </w:rPr>
+            </w:pPr>
+            <w:r>
+              <w:rPr>
+                <w:b/>
+                <w:lang w:val="es-MX"/>
+              </w:rPr>
+              <w:t>Descripción</w:t>
+            </w:r>
+            <w:r>
+              <w:rPr>
+                <w:b/>
+                <w:lang w:val="es-MX"/>
+              </w:rPr>
+              <w:t>:</w:t>
+            </w:r>
+          </w:p>
+        </w:tc>
+        <w:tc>
+          <w:tcPr>
+            <w:tcW w:w="4318" w:type="pct"/>
+            <w:gridSpan w:val="12"/>
+          </w:tcPr>
+          <w:p>
+            <w:pPr>
+              <w:rPr>
+                <w:lang w:val="es-MX"/>
+              </w:rPr>
+            </w:pPr>
+            <w:r>
+              <w:rPr>
+                <w:lang w:val="es-MX"/>
+              </w:rPr>
+              <w:t xml:space="preserve">Como tutor quiero </w:t>
+            </w:r>
+            <w:r>
+              <w:rPr>
+                <w:lang w:val="es-MX"/>
+              </w:rPr>
+              <w:t>agrega</w:t>
+            </w:r>
+            <w:r>
+              <w:rPr>
+                <w:lang w:val="es-MX"/>
+              </w:rPr>
+              <w:t>r</w:t>
+            </w:r>
+            <w:r>
+              <w:rPr>
+                <w:lang w:val="es-MX"/>
+              </w:rPr>
+              <w:t xml:space="preserve"> y</w:t>
+            </w:r>
+            <w:r>
+              <w:rPr>
+                <w:lang w:val="es-MX"/>
+              </w:rPr>
+              <w:t xml:space="preserve"> consultar los datos generados en una tutoría individual  y generar PDF</w:t>
             </w:r>
           </w:p>
         </w:tc>
@@ -2770,7 +2733,27 @@
               <w:rPr>
                 <w:lang w:val="es-MX"/>
               </w:rPr>
-              <w:t>Como tutor quiero agregar, consultar y modificar los datos generados en una tutoría grupal.</w:t>
+              <w:t>Como tutor quiero agregar y</w:t>
+            </w:r>
+            <w:r>
+              <w:rPr>
+                <w:lang w:val="es-MX"/>
+              </w:rPr>
+              <w:t xml:space="preserve"> consultar los datos generados en una tutoría grupal</w:t>
+            </w:r>
+            <w:r>
+              <w:rPr>
+                <w:lang w:val="es-MX"/>
+              </w:rPr>
+              <w:t xml:space="preserve"> y poder generar el PDF</w:t>
+            </w:r>
+            <w:bookmarkStart w:id="1" w:name="_GoBack"/>
+            <w:bookmarkEnd w:id="1"/>
+            <w:r>
+              <w:rPr>
+                <w:lang w:val="es-MX"/>
+              </w:rPr>
+              <w:t>.</w:t>
             </w:r>
           </w:p>
         </w:tc>
@@ -3191,7 +3174,55 @@
               <w:rPr>
                 <w:lang w:val="es-MX"/>
               </w:rPr>
-              <w:t>Como tutor quiero saber que alumnos que van a realizar la encuesta de reprobación. Consultar el estatus y la información de dicha encuesta que se realizó a los alumnos al final de cada parcial. Además de generar un PDF de cada encuesta.</w:t>
+              <w:t xml:space="preserve">Como tutor </w:t>
+            </w:r>
+            <w:r>
+              <w:rPr>
+                <w:lang w:val="es-MX"/>
+              </w:rPr>
+              <w:t>quiero c</w:t>
+            </w:r>
+            <w:r>
+              <w:rPr>
+                <w:lang w:val="es-MX"/>
+              </w:rPr>
+              <w:t>onsultar el e</w:t>
+            </w:r>
+            <w:r>
+              <w:rPr>
+                <w:lang w:val="es-MX"/>
+              </w:rPr>
+              <w:t>status y la información de las</w:t>
+            </w:r>
+            <w:r>
+              <w:rPr>
+                <w:lang w:val="es-MX"/>
+              </w:rPr>
+              <w:t xml:space="preserve"> encuesta</w:t>
+            </w:r>
+            <w:r>
+              <w:rPr>
+                <w:lang w:val="es-MX"/>
+              </w:rPr>
+              <w:t>s</w:t>
+            </w:r>
+            <w:r>
+              <w:rPr>
+                <w:lang w:val="es-MX"/>
+              </w:rPr>
+              <w:t xml:space="preserve"> </w:t>
+            </w:r>
+            <w:r>
+              <w:rPr>
+                <w:lang w:val="es-MX"/>
+              </w:rPr>
+              <w:t>de reprobación que hayan realizado</w:t>
+            </w:r>
+            <w:r>
+              <w:rPr>
+                <w:lang w:val="es-MX"/>
+              </w:rPr>
+              <w:t xml:space="preserve"> los alumnos al final de cada parcial. Además de generar un PDF de cada encuesta.</w:t>
             </w:r>
           </w:p>
         </w:tc>
@@ -4034,7 +4065,31 @@
               <w:rPr>
                 <w:lang w:val="es-MX"/>
               </w:rPr>
-              <w:t>Como tutor quiero realizar, consultar, modificar y generar un PDF de las cartas compromiso.</w:t>
+              <w:t xml:space="preserve">Como tutor quiero </w:t>
+            </w:r>
+            <w:r>
+              <w:rPr>
+                <w:lang w:val="es-MX"/>
+              </w:rPr>
+              <w:t>realizar</w:t>
+            </w:r>
+            <w:r>
+              <w:rPr>
+                <w:lang w:val="es-MX"/>
+              </w:rPr>
+              <w:t>,</w:t>
+            </w:r>
+            <w:r>
+              <w:rPr>
+                <w:lang w:val="es-MX"/>
+              </w:rPr>
+              <w:t xml:space="preserve"> consultar</w:t>
+            </w:r>
+            <w:r>
+              <w:rPr>
+                <w:lang w:val="es-MX"/>
+              </w:rPr>
+              <w:t xml:space="preserve"> y generar un PDF de las cartas compromiso.</w:t>
             </w:r>
           </w:p>
         </w:tc>
@@ -4455,7 +4510,19 @@
               <w:rPr>
                 <w:lang w:val="es-MX"/>
               </w:rPr>
-              <w:t>Como tutor quiero realizar, consultar, modificar y generar un PDF de las cartas compromiso.</w:t>
+              <w:t xml:space="preserve">Como tutor quiero realizar, </w:t>
+            </w:r>
+            <w:r>
+              <w:rPr>
+                <w:lang w:val="es-MX"/>
+              </w:rPr>
+              <w:t>consultar</w:t>
+            </w:r>
+            <w:r>
+              <w:rPr>
+                <w:lang w:val="es-MX"/>
+              </w:rPr>
+              <w:t xml:space="preserve"> y generar un PDF de las cartas compromiso.</w:t>
             </w:r>
           </w:p>
         </w:tc>
@@ -4876,7 +4943,13 @@
               <w:rPr>
                 <w:lang w:val="es-MX"/>
               </w:rPr>
-              <w:t>Como tutor quiero realizar, consultar y modificar las canalizaciones que se realizan a los alumnos y generar PDF.</w:t>
+              <w:t>Como tutor quiero realizar y</w:t>
+            </w:r>
+            <w:r>
+              <w:rPr>
+                <w:lang w:val="es-MX"/>
+              </w:rPr>
+              <w:t xml:space="preserve"> consultar las canalizaciones que se realizan a los alumnos y generar PDF.</w:t>
             </w:r>
           </w:p>
         </w:tc>
@@ -5297,7 +5370,13 @@
               <w:rPr>
                 <w:lang w:val="es-MX"/>
               </w:rPr>
-              <w:t>Como tutor quiero generar, consultar y modificar notas asuntos relacionados con los alumnos.</w:t>
+              <w:t>Como tutor quiero generar y</w:t>
+            </w:r>
+            <w:r>
+              <w:rPr>
+                <w:lang w:val="es-MX"/>
+              </w:rPr>
+              <w:t xml:space="preserve"> consultar notas asuntos relacionados con los alumnos.</w:t>
             </w:r>
           </w:p>
         </w:tc>
@@ -5718,7 +5797,13 @@
               <w:rPr>
                 <w:lang w:val="es-MX"/>
               </w:rPr>
-              <w:t>Como tutor quiero generar, consultar y modificar la solicitud de baja de un alumno y generar reporte.</w:t>
+              <w:t>Como tutor quiero generar y</w:t>
+            </w:r>
+            <w:r>
+              <w:rPr>
+                <w:lang w:val="es-MX"/>
+              </w:rPr>
+              <w:t xml:space="preserve"> consultar la solicitud de baja de un alumno y generar reporte.</w:t>
             </w:r>
           </w:p>
         </w:tc>
@@ -6561,7 +6646,7 @@
               <w:rPr>
                 <w:lang w:val="es-MX"/>
               </w:rPr>
-              <w:t>Como tutor quiero realizar búsquedas de alumnos por nombre o por grupo.</w:t>
+              <w:t>Como tutor quiero realizar búsquedas de alumnos por nombre.</w:t>
             </w:r>
           </w:p>
         </w:tc>
@@ -7404,7 +7489,7 @@
               <w:rPr>
                 <w:lang w:val="es-MX"/>
               </w:rPr>
-              <w:t>Como cliente quiero que los directivos vean las tutorías individuales de cada alumno</w:t>
+              <w:t>Como cliente quiero que los directivos vean las tutorías individuales de cada alumno y generar PDF de cada tutoría.</w:t>
             </w:r>
           </w:p>
         </w:tc>
@@ -7825,7 +7910,25 @@
               <w:rPr>
                 <w:lang w:val="es-MX"/>
               </w:rPr>
-              <w:t>Como cliente quiero que los directivos vean las tutorías grupales de cada alumno</w:t>
+              <w:t xml:space="preserve">Como cliente quiero que los directivos vean las </w:t>
+            </w:r>
+            <w:r>
+              <w:rPr>
+                <w:lang w:val="es-MX"/>
+              </w:rPr>
+              <w:t>tutorías grupales de cada alumno</w:t>
+            </w:r>
+            <w:r>
+              <w:rPr>
+                <w:lang w:val="es-MX"/>
+              </w:rPr>
+              <w:t xml:space="preserve"> y generar PDF</w:t>
+            </w:r>
+            <w:r>
+              <w:rPr>
+                <w:lang w:val="es-MX"/>
+              </w:rPr>
+              <w:t>.</w:t>
             </w:r>
           </w:p>
         </w:tc>
@@ -8246,13 +8349,25 @@
               <w:rPr>
                 <w:lang w:val="es-MX"/>
               </w:rPr>
-              <w:t xml:space="preserve">Como cliente quiero que los directivos vean las encuestas de reprobación de cada alumno por </w:t>
+              <w:t>Como cliente quiero que los directivos vean las encuestas de</w:t>
+            </w:r>
+            <w:r>
+              <w:rPr>
+                <w:lang w:val="es-MX"/>
+              </w:rPr>
+              <w:t xml:space="preserve"> reprobación de cada alumno de cada </w:t>
             </w:r>
             <w:r>
               <w:rPr>
                 <w:lang w:val="es-MX"/>
               </w:rPr>
               <w:t>parcial</w:t>
+            </w:r>
+            <w:r>
+              <w:rPr>
+                <w:lang w:val="es-MX"/>
+              </w:rPr>
+              <w:t xml:space="preserve"> y puedan generar PDF de cada una de ellas</w:t>
             </w:r>
             <w:r>
               <w:rPr>
@@ -8679,7 +8794,19 @@
               <w:rPr>
                 <w:lang w:val="es-MX"/>
               </w:rPr>
-              <w:t>Como cliente quiero que los directivos vean las cartas compromiso de cada alumno.</w:t>
+              <w:t>Como cliente quiero que los directivos vean las cartas compromiso de cada alumno</w:t>
+            </w:r>
+            <w:r>
+              <w:rPr>
+                <w:lang w:val="es-MX"/>
+              </w:rPr>
+              <w:t xml:space="preserve"> y puedan generar PDF de cada una de ellas</w:t>
+            </w:r>
+            <w:r>
+              <w:rPr>
+                <w:lang w:val="es-MX"/>
+              </w:rPr>
+              <w:t>.</w:t>
             </w:r>
           </w:p>
         </w:tc>
@@ -9100,7 +9227,19 @@
               <w:rPr>
                 <w:lang w:val="es-MX"/>
               </w:rPr>
-              <w:t>Como cliente quiero que los directivos vean las cartas responsivas de cada alumno.</w:t>
+              <w:t>Como cliente quiero que los directivos vean las cartas responsivas de cada alumno</w:t>
+            </w:r>
+            <w:r>
+              <w:rPr>
+                <w:lang w:val="es-MX"/>
+              </w:rPr>
+              <w:t xml:space="preserve"> y puedan generar PDF de cada una de ellas</w:t>
+            </w:r>
+            <w:r>
+              <w:rPr>
+                <w:lang w:val="es-MX"/>
+              </w:rPr>
+              <w:t>.</w:t>
             </w:r>
           </w:p>
         </w:tc>
@@ -9522,7 +9661,19 @@
               <w:rPr>
                 <w:lang w:val="es-MX"/>
               </w:rPr>
-              <w:t>Como cliente quiero que los directivos vean las canalizaciones de cada alumno.</w:t>
+              <w:t>Como cliente quiero que los directivos vean las canalizaciones de cada alumno</w:t>
+            </w:r>
+            <w:r>
+              <w:rPr>
+                <w:lang w:val="es-MX"/>
+              </w:rPr>
+              <w:t xml:space="preserve"> y puedan generar PDF de cada una de ellas</w:t>
+            </w:r>
+            <w:r>
+              <w:rPr>
+                <w:lang w:val="es-MX"/>
+              </w:rPr>
+              <w:t>.</w:t>
             </w:r>
           </w:p>
         </w:tc>
@@ -10366,7 +10517,43 @@
               <w:rPr>
                 <w:lang w:val="es-MX"/>
               </w:rPr>
-              <w:t>Como cliente quiero que los directivos vean la solicitud de baja de cada alumno.</w:t>
+              <w:t>Como cliente quiero que los directivos vean la</w:t>
+            </w:r>
+            <w:r>
+              <w:rPr>
+                <w:lang w:val="es-MX"/>
+              </w:rPr>
+              <w:t>s</w:t>
+            </w:r>
+            <w:r>
+              <w:rPr>
+                <w:lang w:val="es-MX"/>
+              </w:rPr>
+              <w:t xml:space="preserve"> solicitud</w:t>
+            </w:r>
+            <w:r>
+              <w:rPr>
+                <w:lang w:val="es-MX"/>
+              </w:rPr>
+              <w:t>es</w:t>
+            </w:r>
+            <w:r>
+              <w:rPr>
+                <w:lang w:val="es-MX"/>
+              </w:rPr>
+              <w:t xml:space="preserve"> de baja de cada alumno</w:t>
+            </w:r>
+            <w:r>
+              <w:rPr>
+                <w:lang w:val="es-MX"/>
+              </w:rPr>
+              <w:t xml:space="preserve"> y puedan generar PDF de cada una de ellas</w:t>
+            </w:r>
+            <w:r>
+              <w:rPr>
+                <w:lang w:val="es-MX"/>
+              </w:rPr>
+              <w:t>.</w:t>
             </w:r>
           </w:p>
         </w:tc>
@@ -10736,7 +10923,19 @@
               <w:rPr>
                 <w:lang w:val="es-MX"/>
               </w:rPr>
-              <w:t>Alta de alumnos – Administrador</w:t>
+              <w:t>Alta de datos básicos del alumno</w:t>
+            </w:r>
+            <w:r>
+              <w:rPr>
+                <w:lang w:val="es-MX"/>
+              </w:rPr>
+              <w:t xml:space="preserve">– </w:t>
+            </w:r>
+            <w:r>
+              <w:rPr>
+                <w:lang w:val="es-MX"/>
+              </w:rPr>
+              <w:t>Capturista</w:t>
             </w:r>
           </w:p>
         </w:tc>
@@ -10787,13 +10986,85 @@
               <w:rPr>
                 <w:lang w:val="es-MX"/>
               </w:rPr>
-              <w:t>Como cliente quiero que el administrador</w:t>
-            </w:r>
-            <w:r>
-              <w:rPr>
-                <w:lang w:val="es-MX"/>
-              </w:rPr>
-              <w:t xml:space="preserve"> pueda dar de alta, genere usuario y contraseña para el alumno en el sistema.</w:t>
+              <w:t xml:space="preserve">Como cliente quiero que el </w:t>
+            </w:r>
+            <w:r>
+              <w:rPr>
+                <w:lang w:val="es-MX"/>
+              </w:rPr>
+              <w:t xml:space="preserve">capturista </w:t>
+            </w:r>
+            <w:r>
+              <w:rPr>
+                <w:lang w:val="es-MX"/>
+              </w:rPr>
+              <w:t>pueda dar de alta</w:t>
+            </w:r>
+            <w:r>
+              <w:rPr>
+                <w:lang w:val="es-MX"/>
+              </w:rPr>
+              <w:t xml:space="preserve"> y modificar</w:t>
+            </w:r>
+            <w:r>
+              <w:rPr>
+                <w:lang w:val="es-MX"/>
+              </w:rPr>
+              <w:t xml:space="preserve"> los datos b</w:t>
+            </w:r>
+            <w:r>
+              <w:rPr>
+                <w:lang w:val="es-MX"/>
+              </w:rPr>
+              <w:t>ásicos del alumno además que se</w:t>
+            </w:r>
+            <w:r>
+              <w:rPr>
+                <w:lang w:val="es-MX"/>
+              </w:rPr>
+              <w:t xml:space="preserve"> </w:t>
+            </w:r>
+            <w:r>
+              <w:rPr>
+                <w:lang w:val="es-MX"/>
+              </w:rPr>
+              <w:t>genere</w:t>
+            </w:r>
+            <w:r>
+              <w:rPr>
+                <w:lang w:val="es-MX"/>
+              </w:rPr>
+              <w:t xml:space="preserve"> el</w:t>
+            </w:r>
+            <w:r>
+              <w:rPr>
+                <w:lang w:val="es-MX"/>
+              </w:rPr>
+              <w:t xml:space="preserve"> usu</w:t>
+            </w:r>
+            <w:r>
+              <w:rPr>
+                <w:lang w:val="es-MX"/>
+              </w:rPr>
+              <w:t>ario y contraseña de acceso al</w:t>
+            </w:r>
+            <w:r>
+              <w:rPr>
+                <w:lang w:val="es-MX"/>
+              </w:rPr>
+              <w:t xml:space="preserve"> el sistema</w:t>
+            </w:r>
+            <w:r>
+              <w:rPr>
+                <w:lang w:val="es-MX"/>
+              </w:rPr>
+              <w:t xml:space="preserve"> del alumno</w:t>
+            </w:r>
+            <w:r>
+              <w:rPr>
+                <w:lang w:val="es-MX"/>
+              </w:rPr>
+              <w:t>.</w:t>
             </w:r>
           </w:p>
         </w:tc>
@@ -11580,16 +11851,8 @@
               <w:rPr>
                 <w:lang w:val="es-MX"/>
               </w:rPr>
-              <w:t xml:space="preserve">Login o </w:t>
-            </w:r>
-            <w:proofErr w:type="spellStart"/>
-            <w:r>
-              <w:rPr>
-                <w:lang w:val="es-MX"/>
-              </w:rPr>
-              <w:t>login’s</w:t>
-            </w:r>
-            <w:proofErr w:type="spellEnd"/>
+              <w:t>Login o login’s</w:t>
+            </w:r>
             <w:r>
               <w:rPr>
                 <w:lang w:val="es-MX"/>
@@ -11646,6 +11909,2540 @@
                 <w:lang w:val="es-MX"/>
               </w:rPr>
               <w:t>Como cliente quiero que los usuarios del sistema ingresen de forma segura mediante un nombre o usuario y contraseña.</w:t>
+            </w:r>
+          </w:p>
+        </w:tc>
+      </w:tr>
+      <w:tr>
+        <w:tc>
+          <w:tcPr>
+            <w:tcW w:w="682" w:type="pct"/>
+          </w:tcPr>
+          <w:p>
+            <w:pPr>
+              <w:rPr>
+                <w:b/>
+                <w:lang w:val="es-MX"/>
+              </w:rPr>
+            </w:pPr>
+            <w:r>
+              <w:rPr>
+                <w:b/>
+                <w:lang w:val="es-MX"/>
+              </w:rPr>
+              <w:t>Esfuerzo</w:t>
+            </w:r>
+            <w:r>
+              <w:rPr>
+                <w:b/>
+                <w:lang w:val="es-MX"/>
+              </w:rPr>
+              <w:t>:</w:t>
+            </w:r>
+          </w:p>
+        </w:tc>
+        <w:tc>
+          <w:tcPr>
+            <w:tcW w:w="360" w:type="pct"/>
+          </w:tcPr>
+          <w:p>
+            <w:pPr>
+              <w:rPr>
+                <w:lang w:val="es-MX"/>
+              </w:rPr>
+            </w:pPr>
+            <w:r>
+              <w:rPr>
+                <w:lang w:val="es-MX"/>
+              </w:rPr>
+              <w:t>1</w:t>
+            </w:r>
+          </w:p>
+        </w:tc>
+        <w:tc>
+          <w:tcPr>
+            <w:tcW w:w="360" w:type="pct"/>
+          </w:tcPr>
+          <w:p>
+            <w:pPr>
+              <w:rPr>
+                <w:lang w:val="es-MX"/>
+              </w:rPr>
+            </w:pPr>
+            <w:r>
+              <w:rPr>
+                <w:lang w:val="es-MX"/>
+              </w:rPr>
+              <w:t>2</w:t>
+            </w:r>
+          </w:p>
+        </w:tc>
+        <w:tc>
+          <w:tcPr>
+            <w:tcW w:w="360" w:type="pct"/>
+            <w:shd w:val="clear" w:color="auto" w:fill="FF0000"/>
+          </w:tcPr>
+          <w:p>
+            <w:pPr>
+              <w:rPr>
+                <w:lang w:val="es-MX"/>
+              </w:rPr>
+            </w:pPr>
+            <w:r>
+              <w:rPr>
+                <w:lang w:val="es-MX"/>
+              </w:rPr>
+              <w:t>3x</w:t>
+            </w:r>
+          </w:p>
+        </w:tc>
+        <w:tc>
+          <w:tcPr>
+            <w:tcW w:w="360" w:type="pct"/>
+          </w:tcPr>
+          <w:p>
+            <w:pPr>
+              <w:rPr>
+                <w:lang w:val="es-MX"/>
+              </w:rPr>
+            </w:pPr>
+            <w:r>
+              <w:rPr>
+                <w:lang w:val="es-MX"/>
+              </w:rPr>
+              <w:t>5</w:t>
+            </w:r>
+          </w:p>
+        </w:tc>
+        <w:tc>
+          <w:tcPr>
+            <w:tcW w:w="360" w:type="pct"/>
+          </w:tcPr>
+          <w:p>
+            <w:pPr>
+              <w:rPr>
+                <w:lang w:val="es-MX"/>
+              </w:rPr>
+            </w:pPr>
+            <w:r>
+              <w:rPr>
+                <w:lang w:val="es-MX"/>
+              </w:rPr>
+              <w:t>8</w:t>
+            </w:r>
+          </w:p>
+        </w:tc>
+        <w:tc>
+          <w:tcPr>
+            <w:tcW w:w="360" w:type="pct"/>
+          </w:tcPr>
+          <w:p>
+            <w:pPr>
+              <w:rPr>
+                <w:lang w:val="es-MX"/>
+              </w:rPr>
+            </w:pPr>
+            <w:r>
+              <w:rPr>
+                <w:lang w:val="es-MX"/>
+              </w:rPr>
+              <w:t>13</w:t>
+            </w:r>
+          </w:p>
+        </w:tc>
+        <w:tc>
+          <w:tcPr>
+            <w:tcW w:w="360" w:type="pct"/>
+          </w:tcPr>
+          <w:p>
+            <w:pPr>
+              <w:rPr>
+                <w:lang w:val="es-MX"/>
+              </w:rPr>
+            </w:pPr>
+            <w:r>
+              <w:rPr>
+                <w:lang w:val="es-MX"/>
+              </w:rPr>
+              <w:t>21</w:t>
+            </w:r>
+          </w:p>
+        </w:tc>
+        <w:tc>
+          <w:tcPr>
+            <w:tcW w:w="360" w:type="pct"/>
+          </w:tcPr>
+          <w:p>
+            <w:pPr>
+              <w:rPr>
+                <w:lang w:val="es-MX"/>
+              </w:rPr>
+            </w:pPr>
+            <w:r>
+              <w:rPr>
+                <w:lang w:val="es-MX"/>
+              </w:rPr>
+              <w:t>34</w:t>
+            </w:r>
+          </w:p>
+        </w:tc>
+        <w:tc>
+          <w:tcPr>
+            <w:tcW w:w="360" w:type="pct"/>
+          </w:tcPr>
+          <w:p>
+            <w:pPr>
+              <w:rPr>
+                <w:lang w:val="es-MX"/>
+              </w:rPr>
+            </w:pPr>
+            <w:r>
+              <w:rPr>
+                <w:lang w:val="es-MX"/>
+              </w:rPr>
+              <w:t>55</w:t>
+            </w:r>
+          </w:p>
+        </w:tc>
+        <w:tc>
+          <w:tcPr>
+            <w:tcW w:w="360" w:type="pct"/>
+          </w:tcPr>
+          <w:p>
+            <w:pPr>
+              <w:rPr>
+                <w:lang w:val="es-MX"/>
+              </w:rPr>
+            </w:pPr>
+            <w:r>
+              <w:rPr>
+                <w:lang w:val="es-MX"/>
+              </w:rPr>
+              <w:t>89</w:t>
+            </w:r>
+          </w:p>
+        </w:tc>
+        <w:tc>
+          <w:tcPr>
+            <w:tcW w:w="360" w:type="pct"/>
+          </w:tcPr>
+          <w:p>
+            <w:pPr>
+              <w:rPr>
+                <w:lang w:val="es-MX"/>
+              </w:rPr>
+            </w:pPr>
+            <w:r>
+              <w:rPr>
+                <w:lang w:val="es-MX"/>
+              </w:rPr>
+              <w:t>144</w:t>
+            </w:r>
+          </w:p>
+        </w:tc>
+        <w:tc>
+          <w:tcPr>
+            <w:tcW w:w="360" w:type="pct"/>
+          </w:tcPr>
+          <w:p>
+            <w:pPr>
+              <w:rPr>
+                <w:lang w:val="es-MX"/>
+              </w:rPr>
+            </w:pPr>
+          </w:p>
+        </w:tc>
+      </w:tr>
+      <w:tr>
+        <w:tc>
+          <w:tcPr>
+            <w:tcW w:w="682" w:type="pct"/>
+          </w:tcPr>
+          <w:p>
+            <w:pPr>
+              <w:rPr>
+                <w:b/>
+                <w:lang w:val="es-MX"/>
+              </w:rPr>
+            </w:pPr>
+            <w:r>
+              <w:rPr>
+                <w:b/>
+                <w:lang w:val="es-MX"/>
+              </w:rPr>
+              <w:t>Prioridad</w:t>
+            </w:r>
+            <w:r>
+              <w:rPr>
+                <w:b/>
+                <w:lang w:val="es-MX"/>
+              </w:rPr>
+              <w:t>:</w:t>
+            </w:r>
+          </w:p>
+        </w:tc>
+        <w:tc>
+          <w:tcPr>
+            <w:tcW w:w="4318" w:type="pct"/>
+            <w:gridSpan w:val="12"/>
+          </w:tcPr>
+          <w:p>
+            <w:pPr>
+              <w:rPr>
+                <w:lang w:val="es-MX"/>
+              </w:rPr>
+            </w:pPr>
+            <w:r>
+              <w:rPr>
+                <w:lang w:val="es-MX"/>
+              </w:rPr>
+              <w:t>( x )Alta   (   )Media   (  )Baja</w:t>
+            </w:r>
+          </w:p>
+        </w:tc>
+      </w:tr>
+    </w:tbl>
+    <w:p/>
+    <w:tbl>
+      <w:tblPr>
+        <w:tblStyle w:val="Tablaconcuadrcula"/>
+        <w:tblW w:w="5000" w:type="pct"/>
+        <w:tblLook w:val="04A0" w:firstRow="1" w:lastRow="0" w:firstColumn="1" w:lastColumn="0" w:noHBand="0" w:noVBand="1"/>
+      </w:tblPr>
+      <w:tblGrid>
+        <w:gridCol w:w="1767"/>
+        <w:gridCol w:w="933"/>
+        <w:gridCol w:w="933"/>
+        <w:gridCol w:w="933"/>
+        <w:gridCol w:w="933"/>
+        <w:gridCol w:w="932"/>
+        <w:gridCol w:w="932"/>
+        <w:gridCol w:w="932"/>
+        <w:gridCol w:w="932"/>
+        <w:gridCol w:w="932"/>
+        <w:gridCol w:w="932"/>
+        <w:gridCol w:w="932"/>
+        <w:gridCol w:w="927"/>
+      </w:tblGrid>
+      <w:tr>
+        <w:tc>
+          <w:tcPr>
+            <w:tcW w:w="682" w:type="pct"/>
+          </w:tcPr>
+          <w:p>
+            <w:pPr>
+              <w:rPr>
+                <w:b/>
+                <w:lang w:val="es-MX"/>
+              </w:rPr>
+            </w:pPr>
+            <w:r>
+              <w:rPr>
+                <w:b/>
+                <w:lang w:val="es-MX"/>
+              </w:rPr>
+              <w:t>ID</w:t>
+            </w:r>
+            <w:r>
+              <w:rPr>
+                <w:b/>
+                <w:lang w:val="es-MX"/>
+              </w:rPr>
+              <w:t>:</w:t>
+            </w:r>
+          </w:p>
+        </w:tc>
+        <w:tc>
+          <w:tcPr>
+            <w:tcW w:w="4318" w:type="pct"/>
+            <w:gridSpan w:val="12"/>
+          </w:tcPr>
+          <w:p>
+            <w:pPr>
+              <w:pStyle w:val="Prrafodelista"/>
+              <w:numPr>
+                <w:ilvl w:val="0"/>
+                <w:numId w:val="2"/>
+              </w:numPr>
+              <w:rPr>
+                <w:lang w:val="es-MX"/>
+              </w:rPr>
+            </w:pPr>
+            <w:r>
+              <w:rPr>
+                <w:lang w:val="es-MX"/>
+              </w:rPr>
+              <w:t>Carreras - Capturista</w:t>
+            </w:r>
+          </w:p>
+        </w:tc>
+      </w:tr>
+      <w:tr>
+        <w:trPr>
+          <w:trHeight w:val="1876"/>
+        </w:trPr>
+        <w:tc>
+          <w:tcPr>
+            <w:tcW w:w="682" w:type="pct"/>
+          </w:tcPr>
+          <w:p>
+            <w:pPr>
+              <w:rPr>
+                <w:b/>
+                <w:lang w:val="es-MX"/>
+              </w:rPr>
+            </w:pPr>
+            <w:r>
+              <w:rPr>
+                <w:b/>
+                <w:lang w:val="es-MX"/>
+              </w:rPr>
+              <w:t>Descripción</w:t>
+            </w:r>
+            <w:r>
+              <w:rPr>
+                <w:b/>
+                <w:lang w:val="es-MX"/>
+              </w:rPr>
+              <w:t>:</w:t>
+            </w:r>
+          </w:p>
+        </w:tc>
+        <w:tc>
+          <w:tcPr>
+            <w:tcW w:w="4318" w:type="pct"/>
+            <w:gridSpan w:val="12"/>
+          </w:tcPr>
+          <w:p>
+            <w:pPr>
+              <w:rPr>
+                <w:lang w:val="es-MX"/>
+              </w:rPr>
+            </w:pPr>
+            <w:r>
+              <w:rPr>
+                <w:lang w:val="es-MX"/>
+              </w:rPr>
+              <w:t>Como cliente quiero que el capturista pueda dar de alta, modificar y consultar las carreras del plantel.</w:t>
+            </w:r>
+          </w:p>
+        </w:tc>
+      </w:tr>
+      <w:tr>
+        <w:tc>
+          <w:tcPr>
+            <w:tcW w:w="682" w:type="pct"/>
+          </w:tcPr>
+          <w:p>
+            <w:pPr>
+              <w:rPr>
+                <w:b/>
+                <w:lang w:val="es-MX"/>
+              </w:rPr>
+            </w:pPr>
+            <w:r>
+              <w:rPr>
+                <w:b/>
+                <w:lang w:val="es-MX"/>
+              </w:rPr>
+              <w:t>Esfuerzo</w:t>
+            </w:r>
+            <w:r>
+              <w:rPr>
+                <w:b/>
+                <w:lang w:val="es-MX"/>
+              </w:rPr>
+              <w:t>:</w:t>
+            </w:r>
+          </w:p>
+        </w:tc>
+        <w:tc>
+          <w:tcPr>
+            <w:tcW w:w="360" w:type="pct"/>
+          </w:tcPr>
+          <w:p>
+            <w:pPr>
+              <w:rPr>
+                <w:lang w:val="es-MX"/>
+              </w:rPr>
+            </w:pPr>
+            <w:r>
+              <w:rPr>
+                <w:lang w:val="es-MX"/>
+              </w:rPr>
+              <w:t>1</w:t>
+            </w:r>
+          </w:p>
+        </w:tc>
+        <w:tc>
+          <w:tcPr>
+            <w:tcW w:w="360" w:type="pct"/>
+          </w:tcPr>
+          <w:p>
+            <w:pPr>
+              <w:rPr>
+                <w:lang w:val="es-MX"/>
+              </w:rPr>
+            </w:pPr>
+            <w:r>
+              <w:rPr>
+                <w:lang w:val="es-MX"/>
+              </w:rPr>
+              <w:t>2</w:t>
+            </w:r>
+          </w:p>
+        </w:tc>
+        <w:tc>
+          <w:tcPr>
+            <w:tcW w:w="360" w:type="pct"/>
+            <w:shd w:val="clear" w:color="auto" w:fill="FF0000"/>
+          </w:tcPr>
+          <w:p>
+            <w:pPr>
+              <w:rPr>
+                <w:lang w:val="es-MX"/>
+              </w:rPr>
+            </w:pPr>
+            <w:r>
+              <w:rPr>
+                <w:lang w:val="es-MX"/>
+              </w:rPr>
+              <w:t>3x</w:t>
+            </w:r>
+          </w:p>
+        </w:tc>
+        <w:tc>
+          <w:tcPr>
+            <w:tcW w:w="360" w:type="pct"/>
+          </w:tcPr>
+          <w:p>
+            <w:pPr>
+              <w:rPr>
+                <w:lang w:val="es-MX"/>
+              </w:rPr>
+            </w:pPr>
+            <w:r>
+              <w:rPr>
+                <w:lang w:val="es-MX"/>
+              </w:rPr>
+              <w:t>5</w:t>
+            </w:r>
+          </w:p>
+        </w:tc>
+        <w:tc>
+          <w:tcPr>
+            <w:tcW w:w="360" w:type="pct"/>
+          </w:tcPr>
+          <w:p>
+            <w:pPr>
+              <w:rPr>
+                <w:lang w:val="es-MX"/>
+              </w:rPr>
+            </w:pPr>
+            <w:r>
+              <w:rPr>
+                <w:lang w:val="es-MX"/>
+              </w:rPr>
+              <w:t>8</w:t>
+            </w:r>
+          </w:p>
+        </w:tc>
+        <w:tc>
+          <w:tcPr>
+            <w:tcW w:w="360" w:type="pct"/>
+          </w:tcPr>
+          <w:p>
+            <w:pPr>
+              <w:rPr>
+                <w:lang w:val="es-MX"/>
+              </w:rPr>
+            </w:pPr>
+            <w:r>
+              <w:rPr>
+                <w:lang w:val="es-MX"/>
+              </w:rPr>
+              <w:t>13</w:t>
+            </w:r>
+          </w:p>
+        </w:tc>
+        <w:tc>
+          <w:tcPr>
+            <w:tcW w:w="360" w:type="pct"/>
+          </w:tcPr>
+          <w:p>
+            <w:pPr>
+              <w:rPr>
+                <w:lang w:val="es-MX"/>
+              </w:rPr>
+            </w:pPr>
+            <w:r>
+              <w:rPr>
+                <w:lang w:val="es-MX"/>
+              </w:rPr>
+              <w:t>21</w:t>
+            </w:r>
+          </w:p>
+        </w:tc>
+        <w:tc>
+          <w:tcPr>
+            <w:tcW w:w="360" w:type="pct"/>
+          </w:tcPr>
+          <w:p>
+            <w:pPr>
+              <w:rPr>
+                <w:lang w:val="es-MX"/>
+              </w:rPr>
+            </w:pPr>
+            <w:r>
+              <w:rPr>
+                <w:lang w:val="es-MX"/>
+              </w:rPr>
+              <w:t>34</w:t>
+            </w:r>
+          </w:p>
+        </w:tc>
+        <w:tc>
+          <w:tcPr>
+            <w:tcW w:w="360" w:type="pct"/>
+          </w:tcPr>
+          <w:p>
+            <w:pPr>
+              <w:rPr>
+                <w:lang w:val="es-MX"/>
+              </w:rPr>
+            </w:pPr>
+            <w:r>
+              <w:rPr>
+                <w:lang w:val="es-MX"/>
+              </w:rPr>
+              <w:t>55</w:t>
+            </w:r>
+          </w:p>
+        </w:tc>
+        <w:tc>
+          <w:tcPr>
+            <w:tcW w:w="360" w:type="pct"/>
+          </w:tcPr>
+          <w:p>
+            <w:pPr>
+              <w:rPr>
+                <w:lang w:val="es-MX"/>
+              </w:rPr>
+            </w:pPr>
+            <w:r>
+              <w:rPr>
+                <w:lang w:val="es-MX"/>
+              </w:rPr>
+              <w:t>89</w:t>
+            </w:r>
+          </w:p>
+        </w:tc>
+        <w:tc>
+          <w:tcPr>
+            <w:tcW w:w="360" w:type="pct"/>
+          </w:tcPr>
+          <w:p>
+            <w:pPr>
+              <w:rPr>
+                <w:lang w:val="es-MX"/>
+              </w:rPr>
+            </w:pPr>
+            <w:r>
+              <w:rPr>
+                <w:lang w:val="es-MX"/>
+              </w:rPr>
+              <w:t>144</w:t>
+            </w:r>
+          </w:p>
+        </w:tc>
+        <w:tc>
+          <w:tcPr>
+            <w:tcW w:w="360" w:type="pct"/>
+          </w:tcPr>
+          <w:p>
+            <w:pPr>
+              <w:rPr>
+                <w:lang w:val="es-MX"/>
+              </w:rPr>
+            </w:pPr>
+          </w:p>
+        </w:tc>
+      </w:tr>
+      <w:tr>
+        <w:tc>
+          <w:tcPr>
+            <w:tcW w:w="682" w:type="pct"/>
+          </w:tcPr>
+          <w:p>
+            <w:pPr>
+              <w:rPr>
+                <w:b/>
+                <w:lang w:val="es-MX"/>
+              </w:rPr>
+            </w:pPr>
+            <w:r>
+              <w:rPr>
+                <w:b/>
+                <w:lang w:val="es-MX"/>
+              </w:rPr>
+              <w:t>Prioridad</w:t>
+            </w:r>
+            <w:r>
+              <w:rPr>
+                <w:b/>
+                <w:lang w:val="es-MX"/>
+              </w:rPr>
+              <w:t>:</w:t>
+            </w:r>
+          </w:p>
+        </w:tc>
+        <w:tc>
+          <w:tcPr>
+            <w:tcW w:w="4318" w:type="pct"/>
+            <w:gridSpan w:val="12"/>
+          </w:tcPr>
+          <w:p>
+            <w:pPr>
+              <w:rPr>
+                <w:lang w:val="es-MX"/>
+              </w:rPr>
+            </w:pPr>
+            <w:r>
+              <w:rPr>
+                <w:lang w:val="es-MX"/>
+              </w:rPr>
+              <w:t>( x )Alta   (   )Media   (  )Baja</w:t>
+            </w:r>
+          </w:p>
+        </w:tc>
+      </w:tr>
+    </w:tbl>
+    <w:p/>
+    <w:tbl>
+      <w:tblPr>
+        <w:tblStyle w:val="Tablaconcuadrcula"/>
+        <w:tblW w:w="5000" w:type="pct"/>
+        <w:tblLook w:val="04A0" w:firstRow="1" w:lastRow="0" w:firstColumn="1" w:lastColumn="0" w:noHBand="0" w:noVBand="1"/>
+      </w:tblPr>
+      <w:tblGrid>
+        <w:gridCol w:w="1767"/>
+        <w:gridCol w:w="933"/>
+        <w:gridCol w:w="933"/>
+        <w:gridCol w:w="933"/>
+        <w:gridCol w:w="933"/>
+        <w:gridCol w:w="932"/>
+        <w:gridCol w:w="932"/>
+        <w:gridCol w:w="932"/>
+        <w:gridCol w:w="932"/>
+        <w:gridCol w:w="932"/>
+        <w:gridCol w:w="932"/>
+        <w:gridCol w:w="932"/>
+        <w:gridCol w:w="927"/>
+      </w:tblGrid>
+      <w:tr>
+        <w:tc>
+          <w:tcPr>
+            <w:tcW w:w="682" w:type="pct"/>
+          </w:tcPr>
+          <w:p>
+            <w:pPr>
+              <w:rPr>
+                <w:b/>
+                <w:lang w:val="es-MX"/>
+              </w:rPr>
+            </w:pPr>
+            <w:r>
+              <w:rPr>
+                <w:b/>
+                <w:lang w:val="es-MX"/>
+              </w:rPr>
+              <w:t>ID</w:t>
+            </w:r>
+            <w:r>
+              <w:rPr>
+                <w:b/>
+                <w:lang w:val="es-MX"/>
+              </w:rPr>
+              <w:t>:</w:t>
+            </w:r>
+          </w:p>
+        </w:tc>
+        <w:tc>
+          <w:tcPr>
+            <w:tcW w:w="4318" w:type="pct"/>
+            <w:gridSpan w:val="12"/>
+          </w:tcPr>
+          <w:p>
+            <w:pPr>
+              <w:pStyle w:val="Prrafodelista"/>
+              <w:numPr>
+                <w:ilvl w:val="0"/>
+                <w:numId w:val="2"/>
+              </w:numPr>
+              <w:rPr>
+                <w:lang w:val="es-MX"/>
+              </w:rPr>
+            </w:pPr>
+            <w:r>
+              <w:rPr>
+                <w:lang w:val="es-MX"/>
+              </w:rPr>
+              <w:t>Materias</w:t>
+            </w:r>
+            <w:r>
+              <w:rPr>
+                <w:lang w:val="es-MX"/>
+              </w:rPr>
+              <w:t xml:space="preserve"> - Capturista</w:t>
+            </w:r>
+          </w:p>
+        </w:tc>
+      </w:tr>
+      <w:tr>
+        <w:trPr>
+          <w:trHeight w:val="1876"/>
+        </w:trPr>
+        <w:tc>
+          <w:tcPr>
+            <w:tcW w:w="682" w:type="pct"/>
+          </w:tcPr>
+          <w:p>
+            <w:pPr>
+              <w:rPr>
+                <w:b/>
+                <w:lang w:val="es-MX"/>
+              </w:rPr>
+            </w:pPr>
+            <w:r>
+              <w:rPr>
+                <w:b/>
+                <w:lang w:val="es-MX"/>
+              </w:rPr>
+              <w:lastRenderedPageBreak/>
+              <w:t>Descripción</w:t>
+            </w:r>
+            <w:r>
+              <w:rPr>
+                <w:b/>
+                <w:lang w:val="es-MX"/>
+              </w:rPr>
+              <w:t>:</w:t>
+            </w:r>
+          </w:p>
+        </w:tc>
+        <w:tc>
+          <w:tcPr>
+            <w:tcW w:w="4318" w:type="pct"/>
+            <w:gridSpan w:val="12"/>
+          </w:tcPr>
+          <w:p>
+            <w:pPr>
+              <w:rPr>
+                <w:lang w:val="es-MX"/>
+              </w:rPr>
+            </w:pPr>
+            <w:r>
+              <w:rPr>
+                <w:lang w:val="es-MX"/>
+              </w:rPr>
+              <w:t>Como cliente quiero que el capturista pueda dar de alta, modificar y consultar las materias de las carreras del plantel.</w:t>
+            </w:r>
+          </w:p>
+        </w:tc>
+      </w:tr>
+      <w:tr>
+        <w:tc>
+          <w:tcPr>
+            <w:tcW w:w="682" w:type="pct"/>
+          </w:tcPr>
+          <w:p>
+            <w:pPr>
+              <w:rPr>
+                <w:b/>
+                <w:lang w:val="es-MX"/>
+              </w:rPr>
+            </w:pPr>
+            <w:r>
+              <w:rPr>
+                <w:b/>
+                <w:lang w:val="es-MX"/>
+              </w:rPr>
+              <w:t>Esfuerzo</w:t>
+            </w:r>
+            <w:r>
+              <w:rPr>
+                <w:b/>
+                <w:lang w:val="es-MX"/>
+              </w:rPr>
+              <w:t>:</w:t>
+            </w:r>
+          </w:p>
+        </w:tc>
+        <w:tc>
+          <w:tcPr>
+            <w:tcW w:w="360" w:type="pct"/>
+          </w:tcPr>
+          <w:p>
+            <w:pPr>
+              <w:rPr>
+                <w:lang w:val="es-MX"/>
+              </w:rPr>
+            </w:pPr>
+            <w:r>
+              <w:rPr>
+                <w:lang w:val="es-MX"/>
+              </w:rPr>
+              <w:t>1</w:t>
+            </w:r>
+          </w:p>
+        </w:tc>
+        <w:tc>
+          <w:tcPr>
+            <w:tcW w:w="360" w:type="pct"/>
+          </w:tcPr>
+          <w:p>
+            <w:pPr>
+              <w:rPr>
+                <w:lang w:val="es-MX"/>
+              </w:rPr>
+            </w:pPr>
+            <w:r>
+              <w:rPr>
+                <w:lang w:val="es-MX"/>
+              </w:rPr>
+              <w:t>2</w:t>
+            </w:r>
+          </w:p>
+        </w:tc>
+        <w:tc>
+          <w:tcPr>
+            <w:tcW w:w="360" w:type="pct"/>
+            <w:shd w:val="clear" w:color="auto" w:fill="FF0000"/>
+          </w:tcPr>
+          <w:p>
+            <w:pPr>
+              <w:rPr>
+                <w:lang w:val="es-MX"/>
+              </w:rPr>
+            </w:pPr>
+            <w:r>
+              <w:rPr>
+                <w:lang w:val="es-MX"/>
+              </w:rPr>
+              <w:t>3x</w:t>
+            </w:r>
+          </w:p>
+        </w:tc>
+        <w:tc>
+          <w:tcPr>
+            <w:tcW w:w="360" w:type="pct"/>
+          </w:tcPr>
+          <w:p>
+            <w:pPr>
+              <w:rPr>
+                <w:lang w:val="es-MX"/>
+              </w:rPr>
+            </w:pPr>
+            <w:r>
+              <w:rPr>
+                <w:lang w:val="es-MX"/>
+              </w:rPr>
+              <w:t>5</w:t>
+            </w:r>
+          </w:p>
+        </w:tc>
+        <w:tc>
+          <w:tcPr>
+            <w:tcW w:w="360" w:type="pct"/>
+          </w:tcPr>
+          <w:p>
+            <w:pPr>
+              <w:rPr>
+                <w:lang w:val="es-MX"/>
+              </w:rPr>
+            </w:pPr>
+            <w:r>
+              <w:rPr>
+                <w:lang w:val="es-MX"/>
+              </w:rPr>
+              <w:t>8</w:t>
+            </w:r>
+          </w:p>
+        </w:tc>
+        <w:tc>
+          <w:tcPr>
+            <w:tcW w:w="360" w:type="pct"/>
+          </w:tcPr>
+          <w:p>
+            <w:pPr>
+              <w:rPr>
+                <w:lang w:val="es-MX"/>
+              </w:rPr>
+            </w:pPr>
+            <w:r>
+              <w:rPr>
+                <w:lang w:val="es-MX"/>
+              </w:rPr>
+              <w:t>13</w:t>
+            </w:r>
+          </w:p>
+        </w:tc>
+        <w:tc>
+          <w:tcPr>
+            <w:tcW w:w="360" w:type="pct"/>
+          </w:tcPr>
+          <w:p>
+            <w:pPr>
+              <w:rPr>
+                <w:lang w:val="es-MX"/>
+              </w:rPr>
+            </w:pPr>
+            <w:r>
+              <w:rPr>
+                <w:lang w:val="es-MX"/>
+              </w:rPr>
+              <w:t>21</w:t>
+            </w:r>
+          </w:p>
+        </w:tc>
+        <w:tc>
+          <w:tcPr>
+            <w:tcW w:w="360" w:type="pct"/>
+          </w:tcPr>
+          <w:p>
+            <w:pPr>
+              <w:rPr>
+                <w:lang w:val="es-MX"/>
+              </w:rPr>
+            </w:pPr>
+            <w:r>
+              <w:rPr>
+                <w:lang w:val="es-MX"/>
+              </w:rPr>
+              <w:t>34</w:t>
+            </w:r>
+          </w:p>
+        </w:tc>
+        <w:tc>
+          <w:tcPr>
+            <w:tcW w:w="360" w:type="pct"/>
+          </w:tcPr>
+          <w:p>
+            <w:pPr>
+              <w:rPr>
+                <w:lang w:val="es-MX"/>
+              </w:rPr>
+            </w:pPr>
+            <w:r>
+              <w:rPr>
+                <w:lang w:val="es-MX"/>
+              </w:rPr>
+              <w:t>55</w:t>
+            </w:r>
+          </w:p>
+        </w:tc>
+        <w:tc>
+          <w:tcPr>
+            <w:tcW w:w="360" w:type="pct"/>
+          </w:tcPr>
+          <w:p>
+            <w:pPr>
+              <w:rPr>
+                <w:lang w:val="es-MX"/>
+              </w:rPr>
+            </w:pPr>
+            <w:r>
+              <w:rPr>
+                <w:lang w:val="es-MX"/>
+              </w:rPr>
+              <w:t>89</w:t>
+            </w:r>
+          </w:p>
+        </w:tc>
+        <w:tc>
+          <w:tcPr>
+            <w:tcW w:w="360" w:type="pct"/>
+          </w:tcPr>
+          <w:p>
+            <w:pPr>
+              <w:rPr>
+                <w:lang w:val="es-MX"/>
+              </w:rPr>
+            </w:pPr>
+            <w:r>
+              <w:rPr>
+                <w:lang w:val="es-MX"/>
+              </w:rPr>
+              <w:t>144</w:t>
+            </w:r>
+          </w:p>
+        </w:tc>
+        <w:tc>
+          <w:tcPr>
+            <w:tcW w:w="360" w:type="pct"/>
+          </w:tcPr>
+          <w:p>
+            <w:pPr>
+              <w:rPr>
+                <w:lang w:val="es-MX"/>
+              </w:rPr>
+            </w:pPr>
+          </w:p>
+        </w:tc>
+      </w:tr>
+      <w:tr>
+        <w:tc>
+          <w:tcPr>
+            <w:tcW w:w="682" w:type="pct"/>
+          </w:tcPr>
+          <w:p>
+            <w:pPr>
+              <w:rPr>
+                <w:b/>
+                <w:lang w:val="es-MX"/>
+              </w:rPr>
+            </w:pPr>
+            <w:r>
+              <w:rPr>
+                <w:b/>
+                <w:lang w:val="es-MX"/>
+              </w:rPr>
+              <w:t>Prioridad</w:t>
+            </w:r>
+            <w:r>
+              <w:rPr>
+                <w:b/>
+                <w:lang w:val="es-MX"/>
+              </w:rPr>
+              <w:t>:</w:t>
+            </w:r>
+          </w:p>
+        </w:tc>
+        <w:tc>
+          <w:tcPr>
+            <w:tcW w:w="4318" w:type="pct"/>
+            <w:gridSpan w:val="12"/>
+          </w:tcPr>
+          <w:p>
+            <w:pPr>
+              <w:rPr>
+                <w:lang w:val="es-MX"/>
+              </w:rPr>
+            </w:pPr>
+            <w:r>
+              <w:rPr>
+                <w:lang w:val="es-MX"/>
+              </w:rPr>
+              <w:t>( x )Alta   (   )Media   (  )Baja</w:t>
+            </w:r>
+          </w:p>
+        </w:tc>
+      </w:tr>
+    </w:tbl>
+    <w:p/>
+    <w:tbl>
+      <w:tblPr>
+        <w:tblStyle w:val="Tablaconcuadrcula"/>
+        <w:tblW w:w="5000" w:type="pct"/>
+        <w:tblLook w:val="04A0" w:firstRow="1" w:lastRow="0" w:firstColumn="1" w:lastColumn="0" w:noHBand="0" w:noVBand="1"/>
+      </w:tblPr>
+      <w:tblGrid>
+        <w:gridCol w:w="1767"/>
+        <w:gridCol w:w="933"/>
+        <w:gridCol w:w="933"/>
+        <w:gridCol w:w="933"/>
+        <w:gridCol w:w="933"/>
+        <w:gridCol w:w="932"/>
+        <w:gridCol w:w="932"/>
+        <w:gridCol w:w="932"/>
+        <w:gridCol w:w="932"/>
+        <w:gridCol w:w="932"/>
+        <w:gridCol w:w="932"/>
+        <w:gridCol w:w="932"/>
+        <w:gridCol w:w="927"/>
+      </w:tblGrid>
+      <w:tr>
+        <w:tc>
+          <w:tcPr>
+            <w:tcW w:w="682" w:type="pct"/>
+          </w:tcPr>
+          <w:p>
+            <w:pPr>
+              <w:rPr>
+                <w:b/>
+                <w:lang w:val="es-MX"/>
+              </w:rPr>
+            </w:pPr>
+            <w:r>
+              <w:rPr>
+                <w:b/>
+                <w:lang w:val="es-MX"/>
+              </w:rPr>
+              <w:t>ID</w:t>
+            </w:r>
+            <w:r>
+              <w:rPr>
+                <w:b/>
+                <w:lang w:val="es-MX"/>
+              </w:rPr>
+              <w:t>:</w:t>
+            </w:r>
+          </w:p>
+        </w:tc>
+        <w:tc>
+          <w:tcPr>
+            <w:tcW w:w="4318" w:type="pct"/>
+            <w:gridSpan w:val="12"/>
+          </w:tcPr>
+          <w:p>
+            <w:pPr>
+              <w:pStyle w:val="Prrafodelista"/>
+              <w:numPr>
+                <w:ilvl w:val="0"/>
+                <w:numId w:val="2"/>
+              </w:numPr>
+              <w:rPr>
+                <w:lang w:val="es-MX"/>
+              </w:rPr>
+            </w:pPr>
+            <w:r>
+              <w:rPr>
+                <w:lang w:val="es-MX"/>
+              </w:rPr>
+              <w:t>Asignación Docente-Materia-Grupo</w:t>
+            </w:r>
+            <w:r>
+              <w:rPr>
+                <w:lang w:val="es-MX"/>
+              </w:rPr>
+              <w:t xml:space="preserve"> - Capturista</w:t>
+            </w:r>
+          </w:p>
+        </w:tc>
+      </w:tr>
+      <w:tr>
+        <w:trPr>
+          <w:trHeight w:val="1876"/>
+        </w:trPr>
+        <w:tc>
+          <w:tcPr>
+            <w:tcW w:w="682" w:type="pct"/>
+          </w:tcPr>
+          <w:p>
+            <w:pPr>
+              <w:rPr>
+                <w:b/>
+                <w:lang w:val="es-MX"/>
+              </w:rPr>
+            </w:pPr>
+            <w:r>
+              <w:rPr>
+                <w:b/>
+                <w:lang w:val="es-MX"/>
+              </w:rPr>
+              <w:t>Descripción</w:t>
+            </w:r>
+            <w:r>
+              <w:rPr>
+                <w:b/>
+                <w:lang w:val="es-MX"/>
+              </w:rPr>
+              <w:t>:</w:t>
+            </w:r>
+          </w:p>
+        </w:tc>
+        <w:tc>
+          <w:tcPr>
+            <w:tcW w:w="4318" w:type="pct"/>
+            <w:gridSpan w:val="12"/>
+          </w:tcPr>
+          <w:p>
+            <w:pPr>
+              <w:rPr>
+                <w:lang w:val="es-MX"/>
+              </w:rPr>
+            </w:pPr>
+            <w:r>
+              <w:rPr>
+                <w:lang w:val="es-MX"/>
+              </w:rPr>
+              <w:t>Como cliente quiero que el capturista pueda dar consultar y modificar las asignaciones de las materias con los docentes correspondientes que impartirán la materia así mismo a que grupo</w:t>
+            </w:r>
+          </w:p>
+        </w:tc>
+      </w:tr>
+      <w:tr>
+        <w:tc>
+          <w:tcPr>
+            <w:tcW w:w="682" w:type="pct"/>
+          </w:tcPr>
+          <w:p>
+            <w:pPr>
+              <w:rPr>
+                <w:b/>
+                <w:lang w:val="es-MX"/>
+              </w:rPr>
+            </w:pPr>
+            <w:r>
+              <w:rPr>
+                <w:b/>
+                <w:lang w:val="es-MX"/>
+              </w:rPr>
+              <w:t>Esfuerzo</w:t>
+            </w:r>
+            <w:r>
+              <w:rPr>
+                <w:b/>
+                <w:lang w:val="es-MX"/>
+              </w:rPr>
+              <w:t>:</w:t>
+            </w:r>
+          </w:p>
+        </w:tc>
+        <w:tc>
+          <w:tcPr>
+            <w:tcW w:w="360" w:type="pct"/>
+          </w:tcPr>
+          <w:p>
+            <w:pPr>
+              <w:rPr>
+                <w:lang w:val="es-MX"/>
+              </w:rPr>
+            </w:pPr>
+            <w:r>
+              <w:rPr>
+                <w:lang w:val="es-MX"/>
+              </w:rPr>
+              <w:t>1</w:t>
+            </w:r>
+          </w:p>
+        </w:tc>
+        <w:tc>
+          <w:tcPr>
+            <w:tcW w:w="360" w:type="pct"/>
+          </w:tcPr>
+          <w:p>
+            <w:pPr>
+              <w:rPr>
+                <w:lang w:val="es-MX"/>
+              </w:rPr>
+            </w:pPr>
+            <w:r>
+              <w:rPr>
+                <w:lang w:val="es-MX"/>
+              </w:rPr>
+              <w:t>2</w:t>
+            </w:r>
+          </w:p>
+        </w:tc>
+        <w:tc>
+          <w:tcPr>
+            <w:tcW w:w="360" w:type="pct"/>
+            <w:shd w:val="clear" w:color="auto" w:fill="FF0000"/>
+          </w:tcPr>
+          <w:p>
+            <w:pPr>
+              <w:rPr>
+                <w:lang w:val="es-MX"/>
+              </w:rPr>
+            </w:pPr>
+            <w:r>
+              <w:rPr>
+                <w:lang w:val="es-MX"/>
+              </w:rPr>
+              <w:t>3x</w:t>
+            </w:r>
+          </w:p>
+        </w:tc>
+        <w:tc>
+          <w:tcPr>
+            <w:tcW w:w="360" w:type="pct"/>
+          </w:tcPr>
+          <w:p>
+            <w:pPr>
+              <w:rPr>
+                <w:lang w:val="es-MX"/>
+              </w:rPr>
+            </w:pPr>
+            <w:r>
+              <w:rPr>
+                <w:lang w:val="es-MX"/>
+              </w:rPr>
+              <w:t>5</w:t>
+            </w:r>
+          </w:p>
+        </w:tc>
+        <w:tc>
+          <w:tcPr>
+            <w:tcW w:w="360" w:type="pct"/>
+          </w:tcPr>
+          <w:p>
+            <w:pPr>
+              <w:rPr>
+                <w:lang w:val="es-MX"/>
+              </w:rPr>
+            </w:pPr>
+            <w:r>
+              <w:rPr>
+                <w:lang w:val="es-MX"/>
+              </w:rPr>
+              <w:t>8</w:t>
+            </w:r>
+          </w:p>
+        </w:tc>
+        <w:tc>
+          <w:tcPr>
+            <w:tcW w:w="360" w:type="pct"/>
+          </w:tcPr>
+          <w:p>
+            <w:pPr>
+              <w:rPr>
+                <w:lang w:val="es-MX"/>
+              </w:rPr>
+            </w:pPr>
+            <w:r>
+              <w:rPr>
+                <w:lang w:val="es-MX"/>
+              </w:rPr>
+              <w:t>13</w:t>
+            </w:r>
+          </w:p>
+        </w:tc>
+        <w:tc>
+          <w:tcPr>
+            <w:tcW w:w="360" w:type="pct"/>
+          </w:tcPr>
+          <w:p>
+            <w:pPr>
+              <w:rPr>
+                <w:lang w:val="es-MX"/>
+              </w:rPr>
+            </w:pPr>
+            <w:r>
+              <w:rPr>
+                <w:lang w:val="es-MX"/>
+              </w:rPr>
+              <w:t>21</w:t>
+            </w:r>
+          </w:p>
+        </w:tc>
+        <w:tc>
+          <w:tcPr>
+            <w:tcW w:w="360" w:type="pct"/>
+          </w:tcPr>
+          <w:p>
+            <w:pPr>
+              <w:rPr>
+                <w:lang w:val="es-MX"/>
+              </w:rPr>
+            </w:pPr>
+            <w:r>
+              <w:rPr>
+                <w:lang w:val="es-MX"/>
+              </w:rPr>
+              <w:t>34</w:t>
+            </w:r>
+          </w:p>
+        </w:tc>
+        <w:tc>
+          <w:tcPr>
+            <w:tcW w:w="360" w:type="pct"/>
+          </w:tcPr>
+          <w:p>
+            <w:pPr>
+              <w:rPr>
+                <w:lang w:val="es-MX"/>
+              </w:rPr>
+            </w:pPr>
+            <w:r>
+              <w:rPr>
+                <w:lang w:val="es-MX"/>
+              </w:rPr>
+              <w:t>55</w:t>
+            </w:r>
+          </w:p>
+        </w:tc>
+        <w:tc>
+          <w:tcPr>
+            <w:tcW w:w="360" w:type="pct"/>
+          </w:tcPr>
+          <w:p>
+            <w:pPr>
+              <w:rPr>
+                <w:lang w:val="es-MX"/>
+              </w:rPr>
+            </w:pPr>
+            <w:r>
+              <w:rPr>
+                <w:lang w:val="es-MX"/>
+              </w:rPr>
+              <w:t>89</w:t>
+            </w:r>
+          </w:p>
+        </w:tc>
+        <w:tc>
+          <w:tcPr>
+            <w:tcW w:w="360" w:type="pct"/>
+          </w:tcPr>
+          <w:p>
+            <w:pPr>
+              <w:rPr>
+                <w:lang w:val="es-MX"/>
+              </w:rPr>
+            </w:pPr>
+            <w:r>
+              <w:rPr>
+                <w:lang w:val="es-MX"/>
+              </w:rPr>
+              <w:t>144</w:t>
+            </w:r>
+          </w:p>
+        </w:tc>
+        <w:tc>
+          <w:tcPr>
+            <w:tcW w:w="360" w:type="pct"/>
+          </w:tcPr>
+          <w:p>
+            <w:pPr>
+              <w:rPr>
+                <w:lang w:val="es-MX"/>
+              </w:rPr>
+            </w:pPr>
+          </w:p>
+        </w:tc>
+      </w:tr>
+      <w:tr>
+        <w:tc>
+          <w:tcPr>
+            <w:tcW w:w="682" w:type="pct"/>
+          </w:tcPr>
+          <w:p>
+            <w:pPr>
+              <w:rPr>
+                <w:b/>
+                <w:lang w:val="es-MX"/>
+              </w:rPr>
+            </w:pPr>
+            <w:r>
+              <w:rPr>
+                <w:b/>
+                <w:lang w:val="es-MX"/>
+              </w:rPr>
+              <w:t>Prioridad</w:t>
+            </w:r>
+            <w:r>
+              <w:rPr>
+                <w:b/>
+                <w:lang w:val="es-MX"/>
+              </w:rPr>
+              <w:t>:</w:t>
+            </w:r>
+          </w:p>
+        </w:tc>
+        <w:tc>
+          <w:tcPr>
+            <w:tcW w:w="4318" w:type="pct"/>
+            <w:gridSpan w:val="12"/>
+          </w:tcPr>
+          <w:p>
+            <w:pPr>
+              <w:rPr>
+                <w:lang w:val="es-MX"/>
+              </w:rPr>
+            </w:pPr>
+            <w:r>
+              <w:rPr>
+                <w:lang w:val="es-MX"/>
+              </w:rPr>
+              <w:t>( x )Alta   (   )Media   (  )Baja</w:t>
+            </w:r>
+          </w:p>
+        </w:tc>
+      </w:tr>
+    </w:tbl>
+    <w:p/>
+    <w:tbl>
+      <w:tblPr>
+        <w:tblStyle w:val="Tablaconcuadrcula"/>
+        <w:tblW w:w="5000" w:type="pct"/>
+        <w:tblLook w:val="04A0" w:firstRow="1" w:lastRow="0" w:firstColumn="1" w:lastColumn="0" w:noHBand="0" w:noVBand="1"/>
+      </w:tblPr>
+      <w:tblGrid>
+        <w:gridCol w:w="1767"/>
+        <w:gridCol w:w="933"/>
+        <w:gridCol w:w="933"/>
+        <w:gridCol w:w="933"/>
+        <w:gridCol w:w="933"/>
+        <w:gridCol w:w="932"/>
+        <w:gridCol w:w="932"/>
+        <w:gridCol w:w="932"/>
+        <w:gridCol w:w="932"/>
+        <w:gridCol w:w="932"/>
+        <w:gridCol w:w="932"/>
+        <w:gridCol w:w="932"/>
+        <w:gridCol w:w="927"/>
+      </w:tblGrid>
+      <w:tr>
+        <w:tc>
+          <w:tcPr>
+            <w:tcW w:w="682" w:type="pct"/>
+          </w:tcPr>
+          <w:p>
+            <w:pPr>
+              <w:rPr>
+                <w:b/>
+                <w:lang w:val="es-MX"/>
+              </w:rPr>
+            </w:pPr>
+            <w:r>
+              <w:rPr>
+                <w:b/>
+                <w:lang w:val="es-MX"/>
+              </w:rPr>
+              <w:t>ID</w:t>
+            </w:r>
+            <w:r>
+              <w:rPr>
+                <w:b/>
+                <w:lang w:val="es-MX"/>
+              </w:rPr>
+              <w:t>:</w:t>
+            </w:r>
+          </w:p>
+        </w:tc>
+        <w:tc>
+          <w:tcPr>
+            <w:tcW w:w="4318" w:type="pct"/>
+            <w:gridSpan w:val="12"/>
+          </w:tcPr>
+          <w:p>
+            <w:pPr>
+              <w:pStyle w:val="Prrafodelista"/>
+              <w:numPr>
+                <w:ilvl w:val="0"/>
+                <w:numId w:val="2"/>
+              </w:numPr>
+              <w:rPr>
+                <w:lang w:val="es-MX"/>
+              </w:rPr>
+            </w:pPr>
+            <w:r>
+              <w:rPr>
+                <w:lang w:val="es-MX"/>
+              </w:rPr>
+              <w:t>Búsqueda Filtrada- Docente</w:t>
+            </w:r>
+          </w:p>
+        </w:tc>
+      </w:tr>
+      <w:tr>
+        <w:trPr>
+          <w:trHeight w:val="1876"/>
+        </w:trPr>
+        <w:tc>
+          <w:tcPr>
+            <w:tcW w:w="682" w:type="pct"/>
+          </w:tcPr>
+          <w:p>
+            <w:pPr>
+              <w:rPr>
+                <w:b/>
+                <w:lang w:val="es-MX"/>
+              </w:rPr>
+            </w:pPr>
+            <w:r>
+              <w:rPr>
+                <w:b/>
+                <w:lang w:val="es-MX"/>
+              </w:rPr>
+              <w:t>Descripción</w:t>
+            </w:r>
+            <w:r>
+              <w:rPr>
+                <w:b/>
+                <w:lang w:val="es-MX"/>
+              </w:rPr>
+              <w:t>:</w:t>
+            </w:r>
+          </w:p>
+        </w:tc>
+        <w:tc>
+          <w:tcPr>
+            <w:tcW w:w="4318" w:type="pct"/>
+            <w:gridSpan w:val="12"/>
+          </w:tcPr>
+          <w:p>
+            <w:pPr>
+              <w:rPr>
+                <w:lang w:val="es-MX"/>
+              </w:rPr>
+            </w:pPr>
+            <w:r>
+              <w:rPr>
+                <w:lang w:val="es-MX"/>
+              </w:rPr>
+              <w:t>Como cliente quiero que el docente pueda realizar una búsqueda filtrada por grupos.</w:t>
+            </w:r>
+          </w:p>
+        </w:tc>
+      </w:tr>
+      <w:tr>
+        <w:tc>
+          <w:tcPr>
+            <w:tcW w:w="682" w:type="pct"/>
+          </w:tcPr>
+          <w:p>
+            <w:pPr>
+              <w:rPr>
+                <w:b/>
+                <w:lang w:val="es-MX"/>
+              </w:rPr>
+            </w:pPr>
+            <w:r>
+              <w:rPr>
+                <w:b/>
+                <w:lang w:val="es-MX"/>
+              </w:rPr>
+              <w:t>Esfuerzo</w:t>
+            </w:r>
+            <w:r>
+              <w:rPr>
+                <w:b/>
+                <w:lang w:val="es-MX"/>
+              </w:rPr>
+              <w:t>:</w:t>
+            </w:r>
+          </w:p>
+        </w:tc>
+        <w:tc>
+          <w:tcPr>
+            <w:tcW w:w="360" w:type="pct"/>
+          </w:tcPr>
+          <w:p>
+            <w:pPr>
+              <w:rPr>
+                <w:lang w:val="es-MX"/>
+              </w:rPr>
+            </w:pPr>
+            <w:r>
+              <w:rPr>
+                <w:lang w:val="es-MX"/>
+              </w:rPr>
+              <w:t>1</w:t>
+            </w:r>
+          </w:p>
+        </w:tc>
+        <w:tc>
+          <w:tcPr>
+            <w:tcW w:w="360" w:type="pct"/>
+          </w:tcPr>
+          <w:p>
+            <w:pPr>
+              <w:rPr>
+                <w:lang w:val="es-MX"/>
+              </w:rPr>
+            </w:pPr>
+            <w:r>
+              <w:rPr>
+                <w:lang w:val="es-MX"/>
+              </w:rPr>
+              <w:t>2</w:t>
+            </w:r>
+          </w:p>
+        </w:tc>
+        <w:tc>
+          <w:tcPr>
+            <w:tcW w:w="360" w:type="pct"/>
+            <w:shd w:val="clear" w:color="auto" w:fill="FF0000"/>
+          </w:tcPr>
+          <w:p>
+            <w:pPr>
+              <w:rPr>
+                <w:lang w:val="es-MX"/>
+              </w:rPr>
+            </w:pPr>
+            <w:r>
+              <w:rPr>
+                <w:lang w:val="es-MX"/>
+              </w:rPr>
+              <w:t>3x</w:t>
+            </w:r>
+          </w:p>
+        </w:tc>
+        <w:tc>
+          <w:tcPr>
+            <w:tcW w:w="360" w:type="pct"/>
+          </w:tcPr>
+          <w:p>
+            <w:pPr>
+              <w:rPr>
+                <w:lang w:val="es-MX"/>
+              </w:rPr>
+            </w:pPr>
+            <w:r>
+              <w:rPr>
+                <w:lang w:val="es-MX"/>
+              </w:rPr>
+              <w:t>5</w:t>
+            </w:r>
+          </w:p>
+        </w:tc>
+        <w:tc>
+          <w:tcPr>
+            <w:tcW w:w="360" w:type="pct"/>
+          </w:tcPr>
+          <w:p>
+            <w:pPr>
+              <w:rPr>
+                <w:lang w:val="es-MX"/>
+              </w:rPr>
+            </w:pPr>
+            <w:r>
+              <w:rPr>
+                <w:lang w:val="es-MX"/>
+              </w:rPr>
+              <w:t>8</w:t>
+            </w:r>
+          </w:p>
+        </w:tc>
+        <w:tc>
+          <w:tcPr>
+            <w:tcW w:w="360" w:type="pct"/>
+          </w:tcPr>
+          <w:p>
+            <w:pPr>
+              <w:rPr>
+                <w:lang w:val="es-MX"/>
+              </w:rPr>
+            </w:pPr>
+            <w:r>
+              <w:rPr>
+                <w:lang w:val="es-MX"/>
+              </w:rPr>
+              <w:t>13</w:t>
+            </w:r>
+          </w:p>
+        </w:tc>
+        <w:tc>
+          <w:tcPr>
+            <w:tcW w:w="360" w:type="pct"/>
+          </w:tcPr>
+          <w:p>
+            <w:pPr>
+              <w:rPr>
+                <w:lang w:val="es-MX"/>
+              </w:rPr>
+            </w:pPr>
+            <w:r>
+              <w:rPr>
+                <w:lang w:val="es-MX"/>
+              </w:rPr>
+              <w:t>21</w:t>
+            </w:r>
+          </w:p>
+        </w:tc>
+        <w:tc>
+          <w:tcPr>
+            <w:tcW w:w="360" w:type="pct"/>
+          </w:tcPr>
+          <w:p>
+            <w:pPr>
+              <w:rPr>
+                <w:lang w:val="es-MX"/>
+              </w:rPr>
+            </w:pPr>
+            <w:r>
+              <w:rPr>
+                <w:lang w:val="es-MX"/>
+              </w:rPr>
+              <w:t>34</w:t>
+            </w:r>
+          </w:p>
+        </w:tc>
+        <w:tc>
+          <w:tcPr>
+            <w:tcW w:w="360" w:type="pct"/>
+          </w:tcPr>
+          <w:p>
+            <w:pPr>
+              <w:rPr>
+                <w:lang w:val="es-MX"/>
+              </w:rPr>
+            </w:pPr>
+            <w:r>
+              <w:rPr>
+                <w:lang w:val="es-MX"/>
+              </w:rPr>
+              <w:t>55</w:t>
+            </w:r>
+          </w:p>
+        </w:tc>
+        <w:tc>
+          <w:tcPr>
+            <w:tcW w:w="360" w:type="pct"/>
+          </w:tcPr>
+          <w:p>
+            <w:pPr>
+              <w:rPr>
+                <w:lang w:val="es-MX"/>
+              </w:rPr>
+            </w:pPr>
+            <w:r>
+              <w:rPr>
+                <w:lang w:val="es-MX"/>
+              </w:rPr>
+              <w:t>89</w:t>
+            </w:r>
+          </w:p>
+        </w:tc>
+        <w:tc>
+          <w:tcPr>
+            <w:tcW w:w="360" w:type="pct"/>
+          </w:tcPr>
+          <w:p>
+            <w:pPr>
+              <w:rPr>
+                <w:lang w:val="es-MX"/>
+              </w:rPr>
+            </w:pPr>
+            <w:r>
+              <w:rPr>
+                <w:lang w:val="es-MX"/>
+              </w:rPr>
+              <w:t>144</w:t>
+            </w:r>
+          </w:p>
+        </w:tc>
+        <w:tc>
+          <w:tcPr>
+            <w:tcW w:w="360" w:type="pct"/>
+          </w:tcPr>
+          <w:p>
+            <w:pPr>
+              <w:rPr>
+                <w:lang w:val="es-MX"/>
+              </w:rPr>
+            </w:pPr>
+          </w:p>
+        </w:tc>
+      </w:tr>
+      <w:tr>
+        <w:tc>
+          <w:tcPr>
+            <w:tcW w:w="682" w:type="pct"/>
+          </w:tcPr>
+          <w:p>
+            <w:pPr>
+              <w:rPr>
+                <w:b/>
+                <w:lang w:val="es-MX"/>
+              </w:rPr>
+            </w:pPr>
+            <w:r>
+              <w:rPr>
+                <w:b/>
+                <w:lang w:val="es-MX"/>
+              </w:rPr>
+              <w:t>Prioridad</w:t>
+            </w:r>
+            <w:r>
+              <w:rPr>
+                <w:b/>
+                <w:lang w:val="es-MX"/>
+              </w:rPr>
+              <w:t>:</w:t>
+            </w:r>
+          </w:p>
+        </w:tc>
+        <w:tc>
+          <w:tcPr>
+            <w:tcW w:w="4318" w:type="pct"/>
+            <w:gridSpan w:val="12"/>
+          </w:tcPr>
+          <w:p>
+            <w:pPr>
+              <w:rPr>
+                <w:lang w:val="es-MX"/>
+              </w:rPr>
+            </w:pPr>
+            <w:r>
+              <w:rPr>
+                <w:lang w:val="es-MX"/>
+              </w:rPr>
+              <w:t>( x )Alta   (   )Media   (  )Baja</w:t>
+            </w:r>
+          </w:p>
+        </w:tc>
+      </w:tr>
+    </w:tbl>
+    <w:p/>
+    <w:p/>
+    <w:tbl>
+      <w:tblPr>
+        <w:tblStyle w:val="Tablaconcuadrcula"/>
+        <w:tblW w:w="5000" w:type="pct"/>
+        <w:tblLook w:val="04A0" w:firstRow="1" w:lastRow="0" w:firstColumn="1" w:lastColumn="0" w:noHBand="0" w:noVBand="1"/>
+      </w:tblPr>
+      <w:tblGrid>
+        <w:gridCol w:w="1767"/>
+        <w:gridCol w:w="933"/>
+        <w:gridCol w:w="933"/>
+        <w:gridCol w:w="933"/>
+        <w:gridCol w:w="933"/>
+        <w:gridCol w:w="932"/>
+        <w:gridCol w:w="932"/>
+        <w:gridCol w:w="932"/>
+        <w:gridCol w:w="932"/>
+        <w:gridCol w:w="932"/>
+        <w:gridCol w:w="932"/>
+        <w:gridCol w:w="932"/>
+        <w:gridCol w:w="927"/>
+      </w:tblGrid>
+      <w:tr>
+        <w:tc>
+          <w:tcPr>
+            <w:tcW w:w="682" w:type="pct"/>
+          </w:tcPr>
+          <w:p>
+            <w:pPr>
+              <w:rPr>
+                <w:b/>
+                <w:lang w:val="es-MX"/>
+              </w:rPr>
+            </w:pPr>
+            <w:r>
+              <w:rPr>
+                <w:b/>
+                <w:lang w:val="es-MX"/>
+              </w:rPr>
+              <w:t>ID</w:t>
+            </w:r>
+            <w:r>
+              <w:rPr>
+                <w:b/>
+                <w:lang w:val="es-MX"/>
+              </w:rPr>
+              <w:t>:</w:t>
+            </w:r>
+          </w:p>
+        </w:tc>
+        <w:tc>
+          <w:tcPr>
+            <w:tcW w:w="4318" w:type="pct"/>
+            <w:gridSpan w:val="12"/>
+          </w:tcPr>
+          <w:p>
+            <w:pPr>
+              <w:pStyle w:val="Prrafodelista"/>
+              <w:numPr>
+                <w:ilvl w:val="0"/>
+                <w:numId w:val="2"/>
+              </w:numPr>
+              <w:rPr>
+                <w:lang w:val="es-MX"/>
+              </w:rPr>
+            </w:pPr>
+            <w:r>
+              <w:rPr>
+                <w:lang w:val="es-MX"/>
+              </w:rPr>
+              <w:t xml:space="preserve"> Calificaciones</w:t>
+            </w:r>
+            <w:r>
+              <w:rPr>
+                <w:lang w:val="es-MX"/>
+              </w:rPr>
+              <w:t xml:space="preserve"> </w:t>
+            </w:r>
+            <w:r>
+              <w:rPr>
+                <w:lang w:val="es-MX"/>
+              </w:rPr>
+              <w:t>- Docente</w:t>
+            </w:r>
+          </w:p>
+        </w:tc>
+      </w:tr>
+      <w:tr>
+        <w:trPr>
+          <w:trHeight w:val="1876"/>
+        </w:trPr>
+        <w:tc>
+          <w:tcPr>
+            <w:tcW w:w="682" w:type="pct"/>
+          </w:tcPr>
+          <w:p>
+            <w:pPr>
+              <w:rPr>
+                <w:b/>
+                <w:lang w:val="es-MX"/>
+              </w:rPr>
+            </w:pPr>
+            <w:r>
+              <w:rPr>
+                <w:b/>
+                <w:lang w:val="es-MX"/>
+              </w:rPr>
+              <w:t>Descripción</w:t>
+            </w:r>
+            <w:r>
+              <w:rPr>
+                <w:b/>
+                <w:lang w:val="es-MX"/>
+              </w:rPr>
+              <w:t>:</w:t>
+            </w:r>
+          </w:p>
+        </w:tc>
+        <w:tc>
+          <w:tcPr>
+            <w:tcW w:w="4318" w:type="pct"/>
+            <w:gridSpan w:val="12"/>
+          </w:tcPr>
+          <w:p>
+            <w:pPr>
+              <w:rPr>
+                <w:lang w:val="es-MX"/>
+              </w:rPr>
+            </w:pPr>
+            <w:r>
+              <w:rPr>
+                <w:lang w:val="es-MX"/>
+              </w:rPr>
+              <w:t>Como cliente quiero que</w:t>
+            </w:r>
+            <w:r>
+              <w:rPr>
+                <w:lang w:val="es-MX"/>
+              </w:rPr>
+              <w:t xml:space="preserve"> el docente</w:t>
+            </w:r>
+            <w:r>
+              <w:rPr>
+                <w:lang w:val="es-MX"/>
+              </w:rPr>
+              <w:t xml:space="preserve"> pueda dar de </w:t>
+            </w:r>
+            <w:r>
+              <w:rPr>
+                <w:lang w:val="es-MX"/>
+              </w:rPr>
+              <w:t>alta de todos los alumnos de ese grupo.</w:t>
+            </w:r>
+          </w:p>
+        </w:tc>
+      </w:tr>
+      <w:tr>
+        <w:tc>
+          <w:tcPr>
+            <w:tcW w:w="682" w:type="pct"/>
+          </w:tcPr>
+          <w:p>
+            <w:pPr>
+              <w:rPr>
+                <w:b/>
+                <w:lang w:val="es-MX"/>
+              </w:rPr>
+            </w:pPr>
+            <w:r>
+              <w:rPr>
+                <w:b/>
+                <w:lang w:val="es-MX"/>
+              </w:rPr>
+              <w:t>Esfuerzo</w:t>
+            </w:r>
+            <w:r>
+              <w:rPr>
+                <w:b/>
+                <w:lang w:val="es-MX"/>
+              </w:rPr>
+              <w:t>:</w:t>
+            </w:r>
+          </w:p>
+        </w:tc>
+        <w:tc>
+          <w:tcPr>
+            <w:tcW w:w="360" w:type="pct"/>
+          </w:tcPr>
+          <w:p>
+            <w:pPr>
+              <w:rPr>
+                <w:lang w:val="es-MX"/>
+              </w:rPr>
+            </w:pPr>
+            <w:r>
+              <w:rPr>
+                <w:lang w:val="es-MX"/>
+              </w:rPr>
+              <w:t>1</w:t>
+            </w:r>
+          </w:p>
+        </w:tc>
+        <w:tc>
+          <w:tcPr>
+            <w:tcW w:w="360" w:type="pct"/>
+          </w:tcPr>
+          <w:p>
+            <w:pPr>
+              <w:rPr>
+                <w:lang w:val="es-MX"/>
+              </w:rPr>
+            </w:pPr>
+            <w:r>
+              <w:rPr>
+                <w:lang w:val="es-MX"/>
+              </w:rPr>
+              <w:t>2</w:t>
+            </w:r>
+          </w:p>
+        </w:tc>
+        <w:tc>
+          <w:tcPr>
+            <w:tcW w:w="360" w:type="pct"/>
+            <w:shd w:val="clear" w:color="auto" w:fill="FF0000"/>
+          </w:tcPr>
+          <w:p>
+            <w:pPr>
+              <w:rPr>
+                <w:lang w:val="es-MX"/>
+              </w:rPr>
+            </w:pPr>
+            <w:r>
+              <w:rPr>
+                <w:lang w:val="es-MX"/>
+              </w:rPr>
+              <w:t>3x</w:t>
+            </w:r>
+          </w:p>
+        </w:tc>
+        <w:tc>
+          <w:tcPr>
+            <w:tcW w:w="360" w:type="pct"/>
+          </w:tcPr>
+          <w:p>
+            <w:pPr>
+              <w:rPr>
+                <w:lang w:val="es-MX"/>
+              </w:rPr>
+            </w:pPr>
+            <w:r>
+              <w:rPr>
+                <w:lang w:val="es-MX"/>
+              </w:rPr>
+              <w:t>5</w:t>
+            </w:r>
+          </w:p>
+        </w:tc>
+        <w:tc>
+          <w:tcPr>
+            <w:tcW w:w="360" w:type="pct"/>
+          </w:tcPr>
+          <w:p>
+            <w:pPr>
+              <w:rPr>
+                <w:lang w:val="es-MX"/>
+              </w:rPr>
+            </w:pPr>
+            <w:r>
+              <w:rPr>
+                <w:lang w:val="es-MX"/>
+              </w:rPr>
+              <w:t>8</w:t>
+            </w:r>
+          </w:p>
+        </w:tc>
+        <w:tc>
+          <w:tcPr>
+            <w:tcW w:w="360" w:type="pct"/>
+          </w:tcPr>
+          <w:p>
+            <w:pPr>
+              <w:rPr>
+                <w:lang w:val="es-MX"/>
+              </w:rPr>
+            </w:pPr>
+            <w:r>
+              <w:rPr>
+                <w:lang w:val="es-MX"/>
+              </w:rPr>
+              <w:t>13</w:t>
+            </w:r>
+          </w:p>
+        </w:tc>
+        <w:tc>
+          <w:tcPr>
+            <w:tcW w:w="360" w:type="pct"/>
+          </w:tcPr>
+          <w:p>
+            <w:pPr>
+              <w:rPr>
+                <w:lang w:val="es-MX"/>
+              </w:rPr>
+            </w:pPr>
+            <w:r>
+              <w:rPr>
+                <w:lang w:val="es-MX"/>
+              </w:rPr>
+              <w:t>21</w:t>
+            </w:r>
+          </w:p>
+        </w:tc>
+        <w:tc>
+          <w:tcPr>
+            <w:tcW w:w="360" w:type="pct"/>
+          </w:tcPr>
+          <w:p>
+            <w:pPr>
+              <w:rPr>
+                <w:lang w:val="es-MX"/>
+              </w:rPr>
+            </w:pPr>
+            <w:r>
+              <w:rPr>
+                <w:lang w:val="es-MX"/>
+              </w:rPr>
+              <w:t>34</w:t>
+            </w:r>
+          </w:p>
+        </w:tc>
+        <w:tc>
+          <w:tcPr>
+            <w:tcW w:w="360" w:type="pct"/>
+          </w:tcPr>
+          <w:p>
+            <w:pPr>
+              <w:rPr>
+                <w:lang w:val="es-MX"/>
+              </w:rPr>
+            </w:pPr>
+            <w:r>
+              <w:rPr>
+                <w:lang w:val="es-MX"/>
+              </w:rPr>
+              <w:t>55</w:t>
+            </w:r>
+          </w:p>
+        </w:tc>
+        <w:tc>
+          <w:tcPr>
+            <w:tcW w:w="360" w:type="pct"/>
+          </w:tcPr>
+          <w:p>
+            <w:pPr>
+              <w:rPr>
+                <w:lang w:val="es-MX"/>
+              </w:rPr>
+            </w:pPr>
+            <w:r>
+              <w:rPr>
+                <w:lang w:val="es-MX"/>
+              </w:rPr>
+              <w:t>89</w:t>
+            </w:r>
+          </w:p>
+        </w:tc>
+        <w:tc>
+          <w:tcPr>
+            <w:tcW w:w="360" w:type="pct"/>
+          </w:tcPr>
+          <w:p>
+            <w:pPr>
+              <w:rPr>
+                <w:lang w:val="es-MX"/>
+              </w:rPr>
+            </w:pPr>
+            <w:r>
+              <w:rPr>
+                <w:lang w:val="es-MX"/>
+              </w:rPr>
+              <w:t>144</w:t>
+            </w:r>
+          </w:p>
+        </w:tc>
+        <w:tc>
+          <w:tcPr>
+            <w:tcW w:w="360" w:type="pct"/>
+          </w:tcPr>
+          <w:p>
+            <w:pPr>
+              <w:rPr>
+                <w:lang w:val="es-MX"/>
+              </w:rPr>
+            </w:pPr>
+          </w:p>
+        </w:tc>
+      </w:tr>
+      <w:tr>
+        <w:tc>
+          <w:tcPr>
+            <w:tcW w:w="682" w:type="pct"/>
+          </w:tcPr>
+          <w:p>
+            <w:pPr>
+              <w:rPr>
+                <w:b/>
+                <w:lang w:val="es-MX"/>
+              </w:rPr>
+            </w:pPr>
+            <w:r>
+              <w:rPr>
+                <w:b/>
+                <w:lang w:val="es-MX"/>
+              </w:rPr>
+              <w:t>Prioridad</w:t>
+            </w:r>
+            <w:r>
+              <w:rPr>
+                <w:b/>
+                <w:lang w:val="es-MX"/>
+              </w:rPr>
+              <w:t>:</w:t>
+            </w:r>
+          </w:p>
+        </w:tc>
+        <w:tc>
+          <w:tcPr>
+            <w:tcW w:w="4318" w:type="pct"/>
+            <w:gridSpan w:val="12"/>
+          </w:tcPr>
+          <w:p>
+            <w:pPr>
+              <w:rPr>
+                <w:lang w:val="es-MX"/>
+              </w:rPr>
+            </w:pPr>
+            <w:r>
+              <w:rPr>
+                <w:lang w:val="es-MX"/>
+              </w:rPr>
+              <w:t>( x )Alta   (   )Media   (  )Baja</w:t>
+            </w:r>
+          </w:p>
+        </w:tc>
+      </w:tr>
+    </w:tbl>
+    <w:p/>
+    <w:tbl>
+      <w:tblPr>
+        <w:tblStyle w:val="Tablaconcuadrcula"/>
+        <w:tblW w:w="5000" w:type="pct"/>
+        <w:tblLook w:val="04A0" w:firstRow="1" w:lastRow="0" w:firstColumn="1" w:lastColumn="0" w:noHBand="0" w:noVBand="1"/>
+      </w:tblPr>
+      <w:tblGrid>
+        <w:gridCol w:w="1767"/>
+        <w:gridCol w:w="933"/>
+        <w:gridCol w:w="933"/>
+        <w:gridCol w:w="933"/>
+        <w:gridCol w:w="933"/>
+        <w:gridCol w:w="932"/>
+        <w:gridCol w:w="932"/>
+        <w:gridCol w:w="932"/>
+        <w:gridCol w:w="932"/>
+        <w:gridCol w:w="932"/>
+        <w:gridCol w:w="932"/>
+        <w:gridCol w:w="932"/>
+        <w:gridCol w:w="927"/>
+      </w:tblGrid>
+      <w:tr>
+        <w:tc>
+          <w:tcPr>
+            <w:tcW w:w="682" w:type="pct"/>
+          </w:tcPr>
+          <w:p>
+            <w:pPr>
+              <w:rPr>
+                <w:b/>
+                <w:lang w:val="es-MX"/>
+              </w:rPr>
+            </w:pPr>
+            <w:r>
+              <w:rPr>
+                <w:b/>
+                <w:lang w:val="es-MX"/>
+              </w:rPr>
+              <w:t>ID</w:t>
+            </w:r>
+            <w:r>
+              <w:rPr>
+                <w:b/>
+                <w:lang w:val="es-MX"/>
+              </w:rPr>
+              <w:t>:</w:t>
+            </w:r>
+          </w:p>
+        </w:tc>
+        <w:tc>
+          <w:tcPr>
+            <w:tcW w:w="4318" w:type="pct"/>
+            <w:gridSpan w:val="12"/>
+          </w:tcPr>
+          <w:p>
+            <w:pPr>
+              <w:pStyle w:val="Prrafodelista"/>
+              <w:numPr>
+                <w:ilvl w:val="0"/>
+                <w:numId w:val="2"/>
+              </w:numPr>
+              <w:rPr>
+                <w:lang w:val="es-MX"/>
+              </w:rPr>
+            </w:pPr>
+            <w:r>
+              <w:rPr>
+                <w:lang w:val="es-MX"/>
+              </w:rPr>
+              <w:t xml:space="preserve"> Modificación de perfil - alumno</w:t>
+            </w:r>
+          </w:p>
+        </w:tc>
+      </w:tr>
+      <w:tr>
+        <w:trPr>
+          <w:trHeight w:val="1876"/>
+        </w:trPr>
+        <w:tc>
+          <w:tcPr>
+            <w:tcW w:w="682" w:type="pct"/>
+          </w:tcPr>
+          <w:p>
+            <w:pPr>
+              <w:rPr>
+                <w:b/>
+                <w:lang w:val="es-MX"/>
+              </w:rPr>
+            </w:pPr>
+            <w:r>
+              <w:rPr>
+                <w:b/>
+                <w:lang w:val="es-MX"/>
+              </w:rPr>
+              <w:t>Descripción</w:t>
+            </w:r>
+            <w:r>
+              <w:rPr>
+                <w:b/>
+                <w:lang w:val="es-MX"/>
+              </w:rPr>
+              <w:t>:</w:t>
+            </w:r>
+          </w:p>
+        </w:tc>
+        <w:tc>
+          <w:tcPr>
+            <w:tcW w:w="4318" w:type="pct"/>
+            <w:gridSpan w:val="12"/>
+          </w:tcPr>
+          <w:p>
+            <w:pPr>
+              <w:rPr>
+                <w:lang w:val="es-MX"/>
+              </w:rPr>
+            </w:pPr>
+            <w:r>
+              <w:rPr>
+                <w:lang w:val="es-MX"/>
+              </w:rPr>
+              <w:t>Como cliente quiero que el alumno pueda modificar su contraseña.</w:t>
             </w:r>
           </w:p>
         </w:tc>
@@ -12090,6 +14887,7 @@
           <w:b/>
           <w:lang w:val="es-MX"/>
         </w:rPr>
+        <w:lastRenderedPageBreak/>
         <w:t>Esfuerzo</w:t>
       </w:r>
       <w:r>
@@ -12425,7 +15223,6 @@
                 <w:rFonts w:ascii="Arial" w:hAnsi="Arial" w:cs="Arial"/>
                 <w:lang w:val="es-MX"/>
               </w:rPr>
-              <w:lastRenderedPageBreak/>
               <w:t>I.S.C Francisco Javier Ceniceros Martínez</w:t>
             </w:r>
           </w:p>
@@ -12739,7 +15536,7 @@
 </file>
 
 <file path=word/endnotes.xml><?xml version="1.0" encoding="utf-8"?>
-<w:endnotes xmlns:wpc="http://schemas.microsoft.com/office/word/2010/wordprocessingCanvas" xmlns:cx="http://schemas.microsoft.com/office/drawing/2014/chartex" xmlns:mc="http://schemas.openxmlformats.org/markup-compatibility/2006" xmlns:o="urn:schemas-microsoft-com:office:office" xmlns:r="http://schemas.openxmlformats.org/officeDocument/2006/relationships" xmlns:m="http://schemas.openxmlformats.org/officeDocument/2006/math" xmlns:v="urn:schemas-microsoft-com:vml" xmlns:wp14="http://schemas.microsoft.com/office/word/2010/wordprocessingDrawing" xmlns:wp="http://schemas.openxmlformats.org/drawingml/2006/wordprocessingDrawing" xmlns:w10="urn:schemas-microsoft-com:office:word" xmlns:w="http://schemas.openxmlformats.org/wordprocessingml/2006/main" xmlns:w14="http://schemas.microsoft.com/office/word/2010/wordml" xmlns:w15="http://schemas.microsoft.com/office/word/2012/wordml" xmlns:w16se="http://schemas.microsoft.com/office/word/2015/wordml/symex" xmlns:wpg="http://schemas.microsoft.com/office/word/2010/wordprocessingGroup" xmlns:wpi="http://schemas.microsoft.com/office/word/2010/wordprocessingInk" xmlns:wne="http://schemas.microsoft.com/office/word/2006/wordml" xmlns:wps="http://schemas.microsoft.com/office/word/2010/wordprocessingShape" mc:Ignorable="w14 w15 w16se wp14">
+<w:endnotes xmlns:wpc="http://schemas.microsoft.com/office/word/2010/wordprocessingCanvas" xmlns:mc="http://schemas.openxmlformats.org/markup-compatibility/2006" xmlns:o="urn:schemas-microsoft-com:office:office" xmlns:r="http://schemas.openxmlformats.org/officeDocument/2006/relationships" xmlns:m="http://schemas.openxmlformats.org/officeDocument/2006/math" xmlns:v="urn:schemas-microsoft-com:vml" xmlns:wp14="http://schemas.microsoft.com/office/word/2010/wordprocessingDrawing" xmlns:wp="http://schemas.openxmlformats.org/drawingml/2006/wordprocessingDrawing" xmlns:w10="urn:schemas-microsoft-com:office:word" xmlns:w="http://schemas.openxmlformats.org/wordprocessingml/2006/main" xmlns:w14="http://schemas.microsoft.com/office/word/2010/wordml" xmlns:w15="http://schemas.microsoft.com/office/word/2012/wordml" xmlns:wpg="http://schemas.microsoft.com/office/word/2010/wordprocessingGroup" xmlns:wpi="http://schemas.microsoft.com/office/word/2010/wordprocessingInk" xmlns:wne="http://schemas.microsoft.com/office/word/2006/wordml" xmlns:wps="http://schemas.microsoft.com/office/word/2010/wordprocessingShape" mc:Ignorable="w14 w15 wp14">
   <w:endnote w:type="separator" w:id="-1">
     <w:p>
       <w:pPr>
@@ -12764,7 +15561,7 @@
 </file>
 
 <file path=word/footnotes.xml><?xml version="1.0" encoding="utf-8"?>
-<w:footnotes xmlns:wpc="http://schemas.microsoft.com/office/word/2010/wordprocessingCanvas" xmlns:cx="http://schemas.microsoft.com/office/drawing/2014/chartex" xmlns:mc="http://schemas.openxmlformats.org/markup-compatibility/2006" xmlns:o="urn:schemas-microsoft-com:office:office" xmlns:r="http://schemas.openxmlformats.org/officeDocument/2006/relationships" xmlns:m="http://schemas.openxmlformats.org/officeDocument/2006/math" xmlns:v="urn:schemas-microsoft-com:vml" xmlns:wp14="http://schemas.microsoft.com/office/word/2010/wordprocessingDrawing" xmlns:wp="http://schemas.openxmlformats.org/drawingml/2006/wordprocessingDrawing" xmlns:w10="urn:schemas-microsoft-com:office:word" xmlns:w="http://schemas.openxmlformats.org/wordprocessingml/2006/main" xmlns:w14="http://schemas.microsoft.com/office/word/2010/wordml" xmlns:w15="http://schemas.microsoft.com/office/word/2012/wordml" xmlns:w16se="http://schemas.microsoft.com/office/word/2015/wordml/symex" xmlns:wpg="http://schemas.microsoft.com/office/word/2010/wordprocessingGroup" xmlns:wpi="http://schemas.microsoft.com/office/word/2010/wordprocessingInk" xmlns:wne="http://schemas.microsoft.com/office/word/2006/wordml" xmlns:wps="http://schemas.microsoft.com/office/word/2010/wordprocessingShape" mc:Ignorable="w14 w15 w16se wp14">
+<w:footnotes xmlns:wpc="http://schemas.microsoft.com/office/word/2010/wordprocessingCanvas" xmlns:mc="http://schemas.openxmlformats.org/markup-compatibility/2006" xmlns:o="urn:schemas-microsoft-com:office:office" xmlns:r="http://schemas.openxmlformats.org/officeDocument/2006/relationships" xmlns:m="http://schemas.openxmlformats.org/officeDocument/2006/math" xmlns:v="urn:schemas-microsoft-com:vml" xmlns:wp14="http://schemas.microsoft.com/office/word/2010/wordprocessingDrawing" xmlns:wp="http://schemas.openxmlformats.org/drawingml/2006/wordprocessingDrawing" xmlns:w10="urn:schemas-microsoft-com:office:word" xmlns:w="http://schemas.openxmlformats.org/wordprocessingml/2006/main" xmlns:w14="http://schemas.microsoft.com/office/word/2010/wordml" xmlns:w15="http://schemas.microsoft.com/office/word/2012/wordml" xmlns:wpg="http://schemas.microsoft.com/office/word/2010/wordprocessingGroup" xmlns:wpi="http://schemas.microsoft.com/office/word/2010/wordprocessingInk" xmlns:wne="http://schemas.microsoft.com/office/word/2006/wordml" xmlns:wps="http://schemas.microsoft.com/office/word/2010/wordprocessingShape" mc:Ignorable="w14 w15 wp14">
   <w:footnote w:type="separator" w:id="-1">
     <w:p>
       <w:pPr>
@@ -12789,7 +15586,7 @@
 </file>
 
 <file path=word/header1.xml><?xml version="1.0" encoding="utf-8"?>
-<w:hdr xmlns:wpc="http://schemas.microsoft.com/office/word/2010/wordprocessingCanvas" xmlns:cx="http://schemas.microsoft.com/office/drawing/2014/chartex" xmlns:mc="http://schemas.openxmlformats.org/markup-compatibility/2006" xmlns:o="urn:schemas-microsoft-com:office:office" xmlns:r="http://schemas.openxmlformats.org/officeDocument/2006/relationships" xmlns:m="http://schemas.openxmlformats.org/officeDocument/2006/math" xmlns:v="urn:schemas-microsoft-com:vml" xmlns:wp14="http://schemas.microsoft.com/office/word/2010/wordprocessingDrawing" xmlns:wp="http://schemas.openxmlformats.org/drawingml/2006/wordprocessingDrawing" xmlns:w10="urn:schemas-microsoft-com:office:word" xmlns:w="http://schemas.openxmlformats.org/wordprocessingml/2006/main" xmlns:w14="http://schemas.microsoft.com/office/word/2010/wordml" xmlns:w15="http://schemas.microsoft.com/office/word/2012/wordml" xmlns:w16se="http://schemas.microsoft.com/office/word/2015/wordml/symex" xmlns:wpg="http://schemas.microsoft.com/office/word/2010/wordprocessingGroup" xmlns:wpi="http://schemas.microsoft.com/office/word/2010/wordprocessingInk" xmlns:wne="http://schemas.microsoft.com/office/word/2006/wordml" xmlns:wps="http://schemas.microsoft.com/office/word/2010/wordprocessingShape" mc:Ignorable="w14 w15 w16se wp14">
+<w:hdr xmlns:wpc="http://schemas.microsoft.com/office/word/2010/wordprocessingCanvas" xmlns:mc="http://schemas.openxmlformats.org/markup-compatibility/2006" xmlns:o="urn:schemas-microsoft-com:office:office" xmlns:r="http://schemas.openxmlformats.org/officeDocument/2006/relationships" xmlns:m="http://schemas.openxmlformats.org/officeDocument/2006/math" xmlns:v="urn:schemas-microsoft-com:vml" xmlns:wp14="http://schemas.microsoft.com/office/word/2010/wordprocessingDrawing" xmlns:wp="http://schemas.openxmlformats.org/drawingml/2006/wordprocessingDrawing" xmlns:w10="urn:schemas-microsoft-com:office:word" xmlns:w="http://schemas.openxmlformats.org/wordprocessingml/2006/main" xmlns:w14="http://schemas.microsoft.com/office/word/2010/wordml" xmlns:w15="http://schemas.microsoft.com/office/word/2012/wordml" xmlns:wpg="http://schemas.microsoft.com/office/word/2010/wordprocessingGroup" xmlns:wpi="http://schemas.microsoft.com/office/word/2010/wordprocessingInk" xmlns:wne="http://schemas.microsoft.com/office/word/2006/wordml" xmlns:wps="http://schemas.microsoft.com/office/word/2010/wordprocessingShape" mc:Ignorable="w14 w15 wp14">
   <w:p>
     <w:pPr>
       <w:pStyle w:val="Encabezado"/>
@@ -12797,7 +15594,6 @@
     <w:r>
       <w:rPr>
         <w:noProof/>
-        <w:lang w:val="es-MX" w:eastAsia="es-MX"/>
       </w:rPr>
       <w:drawing>
         <wp:anchor distT="0" distB="0" distL="114300" distR="114300" simplePos="0" relativeHeight="251659264" behindDoc="0" locked="0" layoutInCell="1" allowOverlap="1" wp14:anchorId="0E1633A6" wp14:editId="04C81F82">
@@ -12905,7 +15701,7 @@
       <w:rPr>
         <w:noProof/>
       </w:rPr>
-      <w:t>13</w:t>
+      <w:t>15</w:t>
     </w:r>
     <w:r>
       <w:fldChar w:fldCharType="end"/>
@@ -12932,7 +15728,7 @@
       <w:rPr>
         <w:noProof/>
       </w:rPr>
-      <w:t>13</w:t>
+      <w:t>15</w:t>
     </w:r>
     <w:r>
       <w:rPr>
@@ -12945,8 +15741,364 @@
 </file>
 
 <file path=word/numbering.xml><?xml version="1.0" encoding="utf-8"?>
-<w:numbering xmlns:wpc="http://schemas.microsoft.com/office/word/2010/wordprocessingCanvas" xmlns:cx="http://schemas.microsoft.com/office/drawing/2014/chartex" xmlns:mc="http://schemas.openxmlformats.org/markup-compatibility/2006" xmlns:o="urn:schemas-microsoft-com:office:office" xmlns:r="http://schemas.openxmlformats.org/officeDocument/2006/relationships" xmlns:m="http://schemas.openxmlformats.org/officeDocument/2006/math" xmlns:v="urn:schemas-microsoft-com:vml" xmlns:wp14="http://schemas.microsoft.com/office/word/2010/wordprocessingDrawing" xmlns:wp="http://schemas.openxmlformats.org/drawingml/2006/wordprocessingDrawing" xmlns:w10="urn:schemas-microsoft-com:office:word" xmlns:w="http://schemas.openxmlformats.org/wordprocessingml/2006/main" xmlns:w14="http://schemas.microsoft.com/office/word/2010/wordml" xmlns:w15="http://schemas.microsoft.com/office/word/2012/wordml" xmlns:w16se="http://schemas.microsoft.com/office/word/2015/wordml/symex" xmlns:wpg="http://schemas.microsoft.com/office/word/2010/wordprocessingGroup" xmlns:wpi="http://schemas.microsoft.com/office/word/2010/wordprocessingInk" xmlns:wne="http://schemas.microsoft.com/office/word/2006/wordml" xmlns:wps="http://schemas.microsoft.com/office/word/2010/wordprocessingShape" mc:Ignorable="w14 w15 w16se wp14">
+<w:numbering xmlns:wpc="http://schemas.microsoft.com/office/word/2010/wordprocessingCanvas" xmlns:mc="http://schemas.openxmlformats.org/markup-compatibility/2006" xmlns:o="urn:schemas-microsoft-com:office:office" xmlns:r="http://schemas.openxmlformats.org/officeDocument/2006/relationships" xmlns:m="http://schemas.openxmlformats.org/officeDocument/2006/math" xmlns:v="urn:schemas-microsoft-com:vml" xmlns:wp14="http://schemas.microsoft.com/office/word/2010/wordprocessingDrawing" xmlns:wp="http://schemas.openxmlformats.org/drawingml/2006/wordprocessingDrawing" xmlns:w10="urn:schemas-microsoft-com:office:word" xmlns:w="http://schemas.openxmlformats.org/wordprocessingml/2006/main" xmlns:w14="http://schemas.microsoft.com/office/word/2010/wordml" xmlns:w15="http://schemas.microsoft.com/office/word/2012/wordml" xmlns:wpg="http://schemas.microsoft.com/office/word/2010/wordprocessingGroup" xmlns:wpi="http://schemas.microsoft.com/office/word/2010/wordprocessingInk" xmlns:wne="http://schemas.microsoft.com/office/word/2006/wordml" xmlns:wps="http://schemas.microsoft.com/office/word/2010/wordprocessingShape" mc:Ignorable="w14 w15 wp14">
   <w:abstractNum w:abstractNumId="0" w15:restartNumberingAfterBreak="0">
+    <w:nsid w:val="0CE278F4"/>
+    <w:multiLevelType w:val="hybridMultilevel"/>
+    <w:tmpl w:val="40C89432"/>
+    <w:lvl w:ilvl="0" w:tplc="0409000F">
+      <w:start w:val="1"/>
+      <w:numFmt w:val="decimal"/>
+      <w:lvlText w:val="%1."/>
+      <w:lvlJc w:val="left"/>
+      <w:pPr>
+        <w:ind w:left="720" w:hanging="360"/>
+      </w:pPr>
+      <w:rPr>
+        <w:rFonts w:hint="default"/>
+      </w:rPr>
+    </w:lvl>
+    <w:lvl w:ilvl="1" w:tplc="04090019" w:tentative="1">
+      <w:start w:val="1"/>
+      <w:numFmt w:val="lowerLetter"/>
+      <w:lvlText w:val="%2."/>
+      <w:lvlJc w:val="left"/>
+      <w:pPr>
+        <w:ind w:left="1440" w:hanging="360"/>
+      </w:pPr>
+    </w:lvl>
+    <w:lvl w:ilvl="2" w:tplc="0409001B" w:tentative="1">
+      <w:start w:val="1"/>
+      <w:numFmt w:val="lowerRoman"/>
+      <w:lvlText w:val="%3."/>
+      <w:lvlJc w:val="right"/>
+      <w:pPr>
+        <w:ind w:left="2160" w:hanging="180"/>
+      </w:pPr>
+    </w:lvl>
+    <w:lvl w:ilvl="3" w:tplc="0409000F" w:tentative="1">
+      <w:start w:val="1"/>
+      <w:numFmt w:val="decimal"/>
+      <w:lvlText w:val="%4."/>
+      <w:lvlJc w:val="left"/>
+      <w:pPr>
+        <w:ind w:left="2880" w:hanging="360"/>
+      </w:pPr>
+    </w:lvl>
+    <w:lvl w:ilvl="4" w:tplc="04090019" w:tentative="1">
+      <w:start w:val="1"/>
+      <w:numFmt w:val="lowerLetter"/>
+      <w:lvlText w:val="%5."/>
+      <w:lvlJc w:val="left"/>
+      <w:pPr>
+        <w:ind w:left="3600" w:hanging="360"/>
+      </w:pPr>
+    </w:lvl>
+    <w:lvl w:ilvl="5" w:tplc="0409001B" w:tentative="1">
+      <w:start w:val="1"/>
+      <w:numFmt w:val="lowerRoman"/>
+      <w:lvlText w:val="%6."/>
+      <w:lvlJc w:val="right"/>
+      <w:pPr>
+        <w:ind w:left="4320" w:hanging="180"/>
+      </w:pPr>
+    </w:lvl>
+    <w:lvl w:ilvl="6" w:tplc="0409000F" w:tentative="1">
+      <w:start w:val="1"/>
+      <w:numFmt w:val="decimal"/>
+      <w:lvlText w:val="%7."/>
+      <w:lvlJc w:val="left"/>
+      <w:pPr>
+        <w:ind w:left="5040" w:hanging="360"/>
+      </w:pPr>
+    </w:lvl>
+    <w:lvl w:ilvl="7" w:tplc="04090019" w:tentative="1">
+      <w:start w:val="1"/>
+      <w:numFmt w:val="lowerLetter"/>
+      <w:lvlText w:val="%8."/>
+      <w:lvlJc w:val="left"/>
+      <w:pPr>
+        <w:ind w:left="5760" w:hanging="360"/>
+      </w:pPr>
+    </w:lvl>
+    <w:lvl w:ilvl="8" w:tplc="0409001B" w:tentative="1">
+      <w:start w:val="1"/>
+      <w:numFmt w:val="lowerRoman"/>
+      <w:lvlText w:val="%9."/>
+      <w:lvlJc w:val="right"/>
+      <w:pPr>
+        <w:ind w:left="6480" w:hanging="180"/>
+      </w:pPr>
+    </w:lvl>
+  </w:abstractNum>
+  <w:abstractNum w:abstractNumId="1" w15:restartNumberingAfterBreak="0">
+    <w:nsid w:val="192A165E"/>
+    <w:multiLevelType w:val="hybridMultilevel"/>
+    <w:tmpl w:val="40C89432"/>
+    <w:lvl w:ilvl="0" w:tplc="0409000F">
+      <w:start w:val="1"/>
+      <w:numFmt w:val="decimal"/>
+      <w:lvlText w:val="%1."/>
+      <w:lvlJc w:val="left"/>
+      <w:pPr>
+        <w:ind w:left="720" w:hanging="360"/>
+      </w:pPr>
+      <w:rPr>
+        <w:rFonts w:hint="default"/>
+      </w:rPr>
+    </w:lvl>
+    <w:lvl w:ilvl="1" w:tplc="04090019" w:tentative="1">
+      <w:start w:val="1"/>
+      <w:numFmt w:val="lowerLetter"/>
+      <w:lvlText w:val="%2."/>
+      <w:lvlJc w:val="left"/>
+      <w:pPr>
+        <w:ind w:left="1440" w:hanging="360"/>
+      </w:pPr>
+    </w:lvl>
+    <w:lvl w:ilvl="2" w:tplc="0409001B" w:tentative="1">
+      <w:start w:val="1"/>
+      <w:numFmt w:val="lowerRoman"/>
+      <w:lvlText w:val="%3."/>
+      <w:lvlJc w:val="right"/>
+      <w:pPr>
+        <w:ind w:left="2160" w:hanging="180"/>
+      </w:pPr>
+    </w:lvl>
+    <w:lvl w:ilvl="3" w:tplc="0409000F" w:tentative="1">
+      <w:start w:val="1"/>
+      <w:numFmt w:val="decimal"/>
+      <w:lvlText w:val="%4."/>
+      <w:lvlJc w:val="left"/>
+      <w:pPr>
+        <w:ind w:left="2880" w:hanging="360"/>
+      </w:pPr>
+    </w:lvl>
+    <w:lvl w:ilvl="4" w:tplc="04090019" w:tentative="1">
+      <w:start w:val="1"/>
+      <w:numFmt w:val="lowerLetter"/>
+      <w:lvlText w:val="%5."/>
+      <w:lvlJc w:val="left"/>
+      <w:pPr>
+        <w:ind w:left="3600" w:hanging="360"/>
+      </w:pPr>
+    </w:lvl>
+    <w:lvl w:ilvl="5" w:tplc="0409001B" w:tentative="1">
+      <w:start w:val="1"/>
+      <w:numFmt w:val="lowerRoman"/>
+      <w:lvlText w:val="%6."/>
+      <w:lvlJc w:val="right"/>
+      <w:pPr>
+        <w:ind w:left="4320" w:hanging="180"/>
+      </w:pPr>
+    </w:lvl>
+    <w:lvl w:ilvl="6" w:tplc="0409000F" w:tentative="1">
+      <w:start w:val="1"/>
+      <w:numFmt w:val="decimal"/>
+      <w:lvlText w:val="%7."/>
+      <w:lvlJc w:val="left"/>
+      <w:pPr>
+        <w:ind w:left="5040" w:hanging="360"/>
+      </w:pPr>
+    </w:lvl>
+    <w:lvl w:ilvl="7" w:tplc="04090019" w:tentative="1">
+      <w:start w:val="1"/>
+      <w:numFmt w:val="lowerLetter"/>
+      <w:lvlText w:val="%8."/>
+      <w:lvlJc w:val="left"/>
+      <w:pPr>
+        <w:ind w:left="5760" w:hanging="360"/>
+      </w:pPr>
+    </w:lvl>
+    <w:lvl w:ilvl="8" w:tplc="0409001B" w:tentative="1">
+      <w:start w:val="1"/>
+      <w:numFmt w:val="lowerRoman"/>
+      <w:lvlText w:val="%9."/>
+      <w:lvlJc w:val="right"/>
+      <w:pPr>
+        <w:ind w:left="6480" w:hanging="180"/>
+      </w:pPr>
+    </w:lvl>
+  </w:abstractNum>
+  <w:abstractNum w:abstractNumId="2" w15:restartNumberingAfterBreak="0">
+    <w:nsid w:val="2E3201DD"/>
+    <w:multiLevelType w:val="hybridMultilevel"/>
+    <w:tmpl w:val="40C89432"/>
+    <w:lvl w:ilvl="0" w:tplc="0409000F">
+      <w:start w:val="1"/>
+      <w:numFmt w:val="decimal"/>
+      <w:lvlText w:val="%1."/>
+      <w:lvlJc w:val="left"/>
+      <w:pPr>
+        <w:ind w:left="720" w:hanging="360"/>
+      </w:pPr>
+      <w:rPr>
+        <w:rFonts w:hint="default"/>
+      </w:rPr>
+    </w:lvl>
+    <w:lvl w:ilvl="1" w:tplc="04090019" w:tentative="1">
+      <w:start w:val="1"/>
+      <w:numFmt w:val="lowerLetter"/>
+      <w:lvlText w:val="%2."/>
+      <w:lvlJc w:val="left"/>
+      <w:pPr>
+        <w:ind w:left="1440" w:hanging="360"/>
+      </w:pPr>
+    </w:lvl>
+    <w:lvl w:ilvl="2" w:tplc="0409001B" w:tentative="1">
+      <w:start w:val="1"/>
+      <w:numFmt w:val="lowerRoman"/>
+      <w:lvlText w:val="%3."/>
+      <w:lvlJc w:val="right"/>
+      <w:pPr>
+        <w:ind w:left="2160" w:hanging="180"/>
+      </w:pPr>
+    </w:lvl>
+    <w:lvl w:ilvl="3" w:tplc="0409000F" w:tentative="1">
+      <w:start w:val="1"/>
+      <w:numFmt w:val="decimal"/>
+      <w:lvlText w:val="%4."/>
+      <w:lvlJc w:val="left"/>
+      <w:pPr>
+        <w:ind w:left="2880" w:hanging="360"/>
+      </w:pPr>
+    </w:lvl>
+    <w:lvl w:ilvl="4" w:tplc="04090019" w:tentative="1">
+      <w:start w:val="1"/>
+      <w:numFmt w:val="lowerLetter"/>
+      <w:lvlText w:val="%5."/>
+      <w:lvlJc w:val="left"/>
+      <w:pPr>
+        <w:ind w:left="3600" w:hanging="360"/>
+      </w:pPr>
+    </w:lvl>
+    <w:lvl w:ilvl="5" w:tplc="0409001B" w:tentative="1">
+      <w:start w:val="1"/>
+      <w:numFmt w:val="lowerRoman"/>
+      <w:lvlText w:val="%6."/>
+      <w:lvlJc w:val="right"/>
+      <w:pPr>
+        <w:ind w:left="4320" w:hanging="180"/>
+      </w:pPr>
+    </w:lvl>
+    <w:lvl w:ilvl="6" w:tplc="0409000F" w:tentative="1">
+      <w:start w:val="1"/>
+      <w:numFmt w:val="decimal"/>
+      <w:lvlText w:val="%7."/>
+      <w:lvlJc w:val="left"/>
+      <w:pPr>
+        <w:ind w:left="5040" w:hanging="360"/>
+      </w:pPr>
+    </w:lvl>
+    <w:lvl w:ilvl="7" w:tplc="04090019" w:tentative="1">
+      <w:start w:val="1"/>
+      <w:numFmt w:val="lowerLetter"/>
+      <w:lvlText w:val="%8."/>
+      <w:lvlJc w:val="left"/>
+      <w:pPr>
+        <w:ind w:left="5760" w:hanging="360"/>
+      </w:pPr>
+    </w:lvl>
+    <w:lvl w:ilvl="8" w:tplc="0409001B" w:tentative="1">
+      <w:start w:val="1"/>
+      <w:numFmt w:val="lowerRoman"/>
+      <w:lvlText w:val="%9."/>
+      <w:lvlJc w:val="right"/>
+      <w:pPr>
+        <w:ind w:left="6480" w:hanging="180"/>
+      </w:pPr>
+    </w:lvl>
+  </w:abstractNum>
+  <w:abstractNum w:abstractNumId="3" w15:restartNumberingAfterBreak="0">
+    <w:nsid w:val="30B96F21"/>
+    <w:multiLevelType w:val="hybridMultilevel"/>
+    <w:tmpl w:val="40C89432"/>
+    <w:lvl w:ilvl="0" w:tplc="0409000F">
+      <w:start w:val="1"/>
+      <w:numFmt w:val="decimal"/>
+      <w:lvlText w:val="%1."/>
+      <w:lvlJc w:val="left"/>
+      <w:pPr>
+        <w:ind w:left="720" w:hanging="360"/>
+      </w:pPr>
+      <w:rPr>
+        <w:rFonts w:hint="default"/>
+      </w:rPr>
+    </w:lvl>
+    <w:lvl w:ilvl="1" w:tplc="04090019" w:tentative="1">
+      <w:start w:val="1"/>
+      <w:numFmt w:val="lowerLetter"/>
+      <w:lvlText w:val="%2."/>
+      <w:lvlJc w:val="left"/>
+      <w:pPr>
+        <w:ind w:left="1440" w:hanging="360"/>
+      </w:pPr>
+    </w:lvl>
+    <w:lvl w:ilvl="2" w:tplc="0409001B" w:tentative="1">
+      <w:start w:val="1"/>
+      <w:numFmt w:val="lowerRoman"/>
+      <w:lvlText w:val="%3."/>
+      <w:lvlJc w:val="right"/>
+      <w:pPr>
+        <w:ind w:left="2160" w:hanging="180"/>
+      </w:pPr>
+    </w:lvl>
+    <w:lvl w:ilvl="3" w:tplc="0409000F" w:tentative="1">
+      <w:start w:val="1"/>
+      <w:numFmt w:val="decimal"/>
+      <w:lvlText w:val="%4."/>
+      <w:lvlJc w:val="left"/>
+      <w:pPr>
+        <w:ind w:left="2880" w:hanging="360"/>
+      </w:pPr>
+    </w:lvl>
+    <w:lvl w:ilvl="4" w:tplc="04090019" w:tentative="1">
+      <w:start w:val="1"/>
+      <w:numFmt w:val="lowerLetter"/>
+      <w:lvlText w:val="%5."/>
+      <w:lvlJc w:val="left"/>
+      <w:pPr>
+        <w:ind w:left="3600" w:hanging="360"/>
+      </w:pPr>
+    </w:lvl>
+    <w:lvl w:ilvl="5" w:tplc="0409001B" w:tentative="1">
+      <w:start w:val="1"/>
+      <w:numFmt w:val="lowerRoman"/>
+      <w:lvlText w:val="%6."/>
+      <w:lvlJc w:val="right"/>
+      <w:pPr>
+        <w:ind w:left="4320" w:hanging="180"/>
+      </w:pPr>
+    </w:lvl>
+    <w:lvl w:ilvl="6" w:tplc="0409000F" w:tentative="1">
+      <w:start w:val="1"/>
+      <w:numFmt w:val="decimal"/>
+      <w:lvlText w:val="%7."/>
+      <w:lvlJc w:val="left"/>
+      <w:pPr>
+        <w:ind w:left="5040" w:hanging="360"/>
+      </w:pPr>
+    </w:lvl>
+    <w:lvl w:ilvl="7" w:tplc="04090019" w:tentative="1">
+      <w:start w:val="1"/>
+      <w:numFmt w:val="lowerLetter"/>
+      <w:lvlText w:val="%8."/>
+      <w:lvlJc w:val="left"/>
+      <w:pPr>
+        <w:ind w:left="5760" w:hanging="360"/>
+      </w:pPr>
+    </w:lvl>
+    <w:lvl w:ilvl="8" w:tplc="0409001B" w:tentative="1">
+      <w:start w:val="1"/>
+      <w:numFmt w:val="lowerRoman"/>
+      <w:lvlText w:val="%9."/>
+      <w:lvlJc w:val="right"/>
+      <w:pPr>
+        <w:ind w:left="6480" w:hanging="180"/>
+      </w:pPr>
+    </w:lvl>
+  </w:abstractNum>
+  <w:abstractNum w:abstractNumId="4" w15:restartNumberingAfterBreak="0">
     <w:nsid w:val="35B93D58"/>
     <w:multiLevelType w:val="hybridMultilevel"/>
     <w:tmpl w:val="40C89432"/>
@@ -13035,7 +16187,185 @@
       </w:pPr>
     </w:lvl>
   </w:abstractNum>
-  <w:abstractNum w:abstractNumId="1" w15:restartNumberingAfterBreak="0">
+  <w:abstractNum w:abstractNumId="5" w15:restartNumberingAfterBreak="0">
+    <w:nsid w:val="37DD50FD"/>
+    <w:multiLevelType w:val="hybridMultilevel"/>
+    <w:tmpl w:val="40C89432"/>
+    <w:lvl w:ilvl="0" w:tplc="0409000F">
+      <w:start w:val="1"/>
+      <w:numFmt w:val="decimal"/>
+      <w:lvlText w:val="%1."/>
+      <w:lvlJc w:val="left"/>
+      <w:pPr>
+        <w:ind w:left="720" w:hanging="360"/>
+      </w:pPr>
+      <w:rPr>
+        <w:rFonts w:hint="default"/>
+      </w:rPr>
+    </w:lvl>
+    <w:lvl w:ilvl="1" w:tplc="04090019" w:tentative="1">
+      <w:start w:val="1"/>
+      <w:numFmt w:val="lowerLetter"/>
+      <w:lvlText w:val="%2."/>
+      <w:lvlJc w:val="left"/>
+      <w:pPr>
+        <w:ind w:left="1440" w:hanging="360"/>
+      </w:pPr>
+    </w:lvl>
+    <w:lvl w:ilvl="2" w:tplc="0409001B" w:tentative="1">
+      <w:start w:val="1"/>
+      <w:numFmt w:val="lowerRoman"/>
+      <w:lvlText w:val="%3."/>
+      <w:lvlJc w:val="right"/>
+      <w:pPr>
+        <w:ind w:left="2160" w:hanging="180"/>
+      </w:pPr>
+    </w:lvl>
+    <w:lvl w:ilvl="3" w:tplc="0409000F" w:tentative="1">
+      <w:start w:val="1"/>
+      <w:numFmt w:val="decimal"/>
+      <w:lvlText w:val="%4."/>
+      <w:lvlJc w:val="left"/>
+      <w:pPr>
+        <w:ind w:left="2880" w:hanging="360"/>
+      </w:pPr>
+    </w:lvl>
+    <w:lvl w:ilvl="4" w:tplc="04090019" w:tentative="1">
+      <w:start w:val="1"/>
+      <w:numFmt w:val="lowerLetter"/>
+      <w:lvlText w:val="%5."/>
+      <w:lvlJc w:val="left"/>
+      <w:pPr>
+        <w:ind w:left="3600" w:hanging="360"/>
+      </w:pPr>
+    </w:lvl>
+    <w:lvl w:ilvl="5" w:tplc="0409001B" w:tentative="1">
+      <w:start w:val="1"/>
+      <w:numFmt w:val="lowerRoman"/>
+      <w:lvlText w:val="%6."/>
+      <w:lvlJc w:val="right"/>
+      <w:pPr>
+        <w:ind w:left="4320" w:hanging="180"/>
+      </w:pPr>
+    </w:lvl>
+    <w:lvl w:ilvl="6" w:tplc="0409000F" w:tentative="1">
+      <w:start w:val="1"/>
+      <w:numFmt w:val="decimal"/>
+      <w:lvlText w:val="%7."/>
+      <w:lvlJc w:val="left"/>
+      <w:pPr>
+        <w:ind w:left="5040" w:hanging="360"/>
+      </w:pPr>
+    </w:lvl>
+    <w:lvl w:ilvl="7" w:tplc="04090019" w:tentative="1">
+      <w:start w:val="1"/>
+      <w:numFmt w:val="lowerLetter"/>
+      <w:lvlText w:val="%8."/>
+      <w:lvlJc w:val="left"/>
+      <w:pPr>
+        <w:ind w:left="5760" w:hanging="360"/>
+      </w:pPr>
+    </w:lvl>
+    <w:lvl w:ilvl="8" w:tplc="0409001B" w:tentative="1">
+      <w:start w:val="1"/>
+      <w:numFmt w:val="lowerRoman"/>
+      <w:lvlText w:val="%9."/>
+      <w:lvlJc w:val="right"/>
+      <w:pPr>
+        <w:ind w:left="6480" w:hanging="180"/>
+      </w:pPr>
+    </w:lvl>
+  </w:abstractNum>
+  <w:abstractNum w:abstractNumId="6" w15:restartNumberingAfterBreak="0">
+    <w:nsid w:val="45B03C7C"/>
+    <w:multiLevelType w:val="hybridMultilevel"/>
+    <w:tmpl w:val="40C89432"/>
+    <w:lvl w:ilvl="0" w:tplc="0409000F">
+      <w:start w:val="1"/>
+      <w:numFmt w:val="decimal"/>
+      <w:lvlText w:val="%1."/>
+      <w:lvlJc w:val="left"/>
+      <w:pPr>
+        <w:ind w:left="720" w:hanging="360"/>
+      </w:pPr>
+      <w:rPr>
+        <w:rFonts w:hint="default"/>
+      </w:rPr>
+    </w:lvl>
+    <w:lvl w:ilvl="1" w:tplc="04090019" w:tentative="1">
+      <w:start w:val="1"/>
+      <w:numFmt w:val="lowerLetter"/>
+      <w:lvlText w:val="%2."/>
+      <w:lvlJc w:val="left"/>
+      <w:pPr>
+        <w:ind w:left="1440" w:hanging="360"/>
+      </w:pPr>
+    </w:lvl>
+    <w:lvl w:ilvl="2" w:tplc="0409001B" w:tentative="1">
+      <w:start w:val="1"/>
+      <w:numFmt w:val="lowerRoman"/>
+      <w:lvlText w:val="%3."/>
+      <w:lvlJc w:val="right"/>
+      <w:pPr>
+        <w:ind w:left="2160" w:hanging="180"/>
+      </w:pPr>
+    </w:lvl>
+    <w:lvl w:ilvl="3" w:tplc="0409000F" w:tentative="1">
+      <w:start w:val="1"/>
+      <w:numFmt w:val="decimal"/>
+      <w:lvlText w:val="%4."/>
+      <w:lvlJc w:val="left"/>
+      <w:pPr>
+        <w:ind w:left="2880" w:hanging="360"/>
+      </w:pPr>
+    </w:lvl>
+    <w:lvl w:ilvl="4" w:tplc="04090019" w:tentative="1">
+      <w:start w:val="1"/>
+      <w:numFmt w:val="lowerLetter"/>
+      <w:lvlText w:val="%5."/>
+      <w:lvlJc w:val="left"/>
+      <w:pPr>
+        <w:ind w:left="3600" w:hanging="360"/>
+      </w:pPr>
+    </w:lvl>
+    <w:lvl w:ilvl="5" w:tplc="0409001B" w:tentative="1">
+      <w:start w:val="1"/>
+      <w:numFmt w:val="lowerRoman"/>
+      <w:lvlText w:val="%6."/>
+      <w:lvlJc w:val="right"/>
+      <w:pPr>
+        <w:ind w:left="4320" w:hanging="180"/>
+      </w:pPr>
+    </w:lvl>
+    <w:lvl w:ilvl="6" w:tplc="0409000F" w:tentative="1">
+      <w:start w:val="1"/>
+      <w:numFmt w:val="decimal"/>
+      <w:lvlText w:val="%7."/>
+      <w:lvlJc w:val="left"/>
+      <w:pPr>
+        <w:ind w:left="5040" w:hanging="360"/>
+      </w:pPr>
+    </w:lvl>
+    <w:lvl w:ilvl="7" w:tplc="04090019" w:tentative="1">
+      <w:start w:val="1"/>
+      <w:numFmt w:val="lowerLetter"/>
+      <w:lvlText w:val="%8."/>
+      <w:lvlJc w:val="left"/>
+      <w:pPr>
+        <w:ind w:left="5760" w:hanging="360"/>
+      </w:pPr>
+    </w:lvl>
+    <w:lvl w:ilvl="8" w:tplc="0409001B" w:tentative="1">
+      <w:start w:val="1"/>
+      <w:numFmt w:val="lowerRoman"/>
+      <w:lvlText w:val="%9."/>
+      <w:lvlJc w:val="right"/>
+      <w:pPr>
+        <w:ind w:left="6480" w:hanging="180"/>
+      </w:pPr>
+    </w:lvl>
+  </w:abstractNum>
+  <w:abstractNum w:abstractNumId="7" w15:restartNumberingAfterBreak="0">
     <w:nsid w:val="58A924E7"/>
     <w:multiLevelType w:val="hybridMultilevel"/>
     <w:tmpl w:val="CE90EC58"/>
@@ -13149,16 +16479,34 @@
     </w:lvl>
   </w:abstractNum>
   <w:num w:numId="1">
+    <w:abstractNumId w:val="7"/>
+  </w:num>
+  <w:num w:numId="2">
+    <w:abstractNumId w:val="4"/>
+  </w:num>
+  <w:num w:numId="3">
+    <w:abstractNumId w:val="5"/>
+  </w:num>
+  <w:num w:numId="4">
+    <w:abstractNumId w:val="3"/>
+  </w:num>
+  <w:num w:numId="5">
     <w:abstractNumId w:val="1"/>
   </w:num>
-  <w:num w:numId="2">
+  <w:num w:numId="6">
     <w:abstractNumId w:val="0"/>
+  </w:num>
+  <w:num w:numId="7">
+    <w:abstractNumId w:val="2"/>
+  </w:num>
+  <w:num w:numId="8">
+    <w:abstractNumId w:val="6"/>
   </w:num>
 </w:numbering>
 </file>
 
 <file path=word/styles.xml><?xml version="1.0" encoding="utf-8"?>
-<w:styles xmlns:mc="http://schemas.openxmlformats.org/markup-compatibility/2006" xmlns:r="http://schemas.openxmlformats.org/officeDocument/2006/relationships" xmlns:w="http://schemas.openxmlformats.org/wordprocessingml/2006/main" xmlns:w14="http://schemas.microsoft.com/office/word/2010/wordml" xmlns:w15="http://schemas.microsoft.com/office/word/2012/wordml" xmlns:w16se="http://schemas.microsoft.com/office/word/2015/wordml/symex" mc:Ignorable="w14 w15 w16se">
+<w:styles xmlns:mc="http://schemas.openxmlformats.org/markup-compatibility/2006" xmlns:r="http://schemas.openxmlformats.org/officeDocument/2006/relationships" xmlns:w="http://schemas.openxmlformats.org/wordprocessingml/2006/main" xmlns:w14="http://schemas.microsoft.com/office/word/2010/wordml" xmlns:w15="http://schemas.microsoft.com/office/word/2012/wordml" mc:Ignorable="w14 w15">
   <w:docDefaults>
     <w:rPrDefault>
       <w:rPr>
@@ -13703,11 +17051,11 @@
       <w:lang w:val="es-US" w:eastAsia="es-US"/>
     </w:rPr>
   </w:style>
-  <w:style w:type="paragraph" w:styleId="Ttulo">
+  <w:style w:type="paragraph" w:styleId="Puesto">
     <w:name w:val="Title"/>
     <w:basedOn w:val="Normal"/>
     <w:next w:val="Normal"/>
-    <w:link w:val="TtuloCar"/>
+    <w:link w:val="PuestoCar"/>
     <w:uiPriority w:val="10"/>
     <w:qFormat/>
     <w:rsid w:val="00496367"/>
@@ -13724,10 +17072,10 @@
       <w:lang w:val="es-MX"/>
     </w:rPr>
   </w:style>
-  <w:style w:type="character" w:customStyle="1" w:styleId="TtuloCar">
-    <w:name w:val="Título Car"/>
+  <w:style w:type="character" w:customStyle="1" w:styleId="PuestoCar">
+    <w:name w:val="Puesto Car"/>
     <w:basedOn w:val="Fuentedeprrafopredeter"/>
-    <w:link w:val="Ttulo"/>
+    <w:link w:val="Puesto"/>
     <w:uiPriority w:val="10"/>
     <w:rsid w:val="00496367"/>
     <w:rPr>

</xml_diff>